<commit_message>
changes to fdas normalisation
</commit_message>
<xml_diff>
--- a/Assignments/Ass1B/FDAS Normalization.docx
+++ b/Assignments/Ass1B/FDAS Normalization.docx
@@ -64,29 +64,8 @@
         <w:t>fevent_id</w:t>
       </w:r>
       <w:r>
-        <w:t xml:space="preserve">, fevent_name, </w:t>
-      </w:r>
-      <w:proofErr w:type="spellStart"/>
-      <w:r>
-        <w:t>fevent_date</w:t>
-      </w:r>
-      <w:proofErr w:type="spellEnd"/>
-      <w:r>
-        <w:t xml:space="preserve">, </w:t>
-      </w:r>
-      <w:proofErr w:type="spellStart"/>
-      <w:r>
-        <w:t>fevent_liveslost</w:t>
-      </w:r>
-      <w:proofErr w:type="spellEnd"/>
-      <w:r>
-        <w:t xml:space="preserve">, </w:t>
-      </w:r>
-      <w:proofErr w:type="spellStart"/>
-      <w:r>
-        <w:t>fevent_damage</w:t>
-      </w:r>
-      <w:proofErr w:type="spellEnd"/>
+        <w:t>, fevent_name, fevent_date, fevent_liveslost, fevent_damage</w:t>
+      </w:r>
       <w:r>
         <w:t>, (</w:t>
       </w:r>
@@ -106,37 +85,11 @@
         <w:t>building_id</w:t>
       </w:r>
       <w:r>
-        <w:t xml:space="preserve">, </w:t>
-      </w:r>
-      <w:proofErr w:type="spellStart"/>
-      <w:r>
-        <w:t>building_class</w:t>
-      </w:r>
-      <w:proofErr w:type="spellEnd"/>
-      <w:r>
-        <w:t xml:space="preserve">, </w:t>
-      </w:r>
-      <w:proofErr w:type="spellStart"/>
-      <w:r>
-        <w:t>damage_cost</w:t>
-      </w:r>
-      <w:proofErr w:type="spellEnd"/>
-      <w:r>
-        <w:t xml:space="preserve">, </w:t>
-      </w:r>
-      <w:proofErr w:type="spellStart"/>
-      <w:r>
-        <w:t>totally_destroyed</w:t>
-      </w:r>
-      <w:proofErr w:type="spellEnd"/>
-      <w:r>
-        <w:t xml:space="preserve">, </w:t>
-      </w:r>
-      <w:proofErr w:type="spellStart"/>
-      <w:r>
-        <w:t>insurance_coverage</w:t>
-      </w:r>
-      <w:proofErr w:type="spellEnd"/>
+        <w:t xml:space="preserve">, building_class, damage_cost, </w:t>
+      </w:r>
+      <w:r>
+        <w:t>totally_destroyed, insurance_coverage</w:t>
+      </w:r>
       <w:r>
         <w:t>)</w:t>
       </w:r>
@@ -161,51 +114,428 @@
     </w:p>
     <w:p>
       <w:r>
-        <w:t>FIRE_EVENT</w:t>
+        <w:t>FIRE_EVENT (</w:t>
+      </w:r>
+      <w:r>
+        <w:rPr>
+          <w:u w:val="single"/>
+        </w:rPr>
+        <w:t>fevent_id</w:t>
+      </w:r>
+      <w:r>
+        <w:t>, fevent_name, fevent_date, fevent_liveslost, fevent_damage)</w:t>
+      </w:r>
+    </w:p>
+    <w:p>
+      <w:r>
+        <w:t>BUILDING_DAMAGE (</w:t>
+      </w:r>
+      <w:r>
+        <w:rPr>
+          <w:u w:val="single"/>
+        </w:rPr>
+        <w:t>fevent_id</w:t>
+      </w:r>
+      <w:r>
+        <w:t xml:space="preserve">, </w:t>
+      </w:r>
+      <w:r>
+        <w:rPr>
+          <w:u w:val="single"/>
+        </w:rPr>
+        <w:t>property_id</w:t>
+      </w:r>
+      <w:r>
+        <w:t xml:space="preserve">, </w:t>
+      </w:r>
+      <w:r>
+        <w:rPr>
+          <w:u w:val="single"/>
+        </w:rPr>
+        <w:t>building_id</w:t>
+      </w:r>
+      <w:r>
+        <w:t>, building_class, damage_cost, totally_destroyed, insurance_coverage)</w:t>
+      </w:r>
+    </w:p>
+    <w:p>
+      <w:r>
+        <w:t xml:space="preserve">Partial Dependencies: </w:t>
+      </w:r>
+    </w:p>
+    <w:p>
+      <w:r>
+        <w:rPr>
+          <w:u w:val="single"/>
+        </w:rPr>
+        <w:t>property_id</w:t>
+      </w:r>
+      <w:r>
+        <w:t xml:space="preserve">, </w:t>
+      </w:r>
+      <w:r>
+        <w:rPr>
+          <w:u w:val="single"/>
+        </w:rPr>
+        <w:t>building_id</w:t>
       </w:r>
       <w:r>
         <w:t xml:space="preserve"> </w:t>
       </w:r>
       <w:r>
+        <w:t>-</w:t>
+      </w:r>
+      <w:r>
+        <w:t>&gt; building_class</w:t>
+      </w:r>
+    </w:p>
+    <w:p>
+      <w:pPr>
+        <w:rPr>
+          <w:b/>
+          <w:bCs/>
+        </w:rPr>
+      </w:pPr>
+      <w:r>
+        <w:rPr>
+          <w:b/>
+          <w:bCs/>
+        </w:rPr>
+        <w:t>2NF:</w:t>
+      </w:r>
+    </w:p>
+    <w:p>
+      <w:r>
+        <w:t>FIRE_EVENT (</w:t>
+      </w:r>
+      <w:r>
+        <w:rPr>
+          <w:u w:val="single"/>
+        </w:rPr>
+        <w:t>fevent_id</w:t>
+      </w:r>
+      <w:r>
+        <w:t>, fevent_name, fevent_date, fevent_liveslost, fevent_damage)</w:t>
+      </w:r>
+    </w:p>
+    <w:p>
+      <w:r>
+        <w:t>BUILDING_DAMAGE (</w:t>
+      </w:r>
+      <w:r>
+        <w:rPr>
+          <w:u w:val="single"/>
+        </w:rPr>
+        <w:t>fevent_id</w:t>
+      </w:r>
+      <w:r>
+        <w:t xml:space="preserve">, </w:t>
+      </w:r>
+      <w:r>
+        <w:rPr>
+          <w:u w:val="single"/>
+        </w:rPr>
+        <w:t>property_id</w:t>
+      </w:r>
+      <w:r>
+        <w:t xml:space="preserve">, </w:t>
+      </w:r>
+      <w:r>
+        <w:rPr>
+          <w:u w:val="single"/>
+        </w:rPr>
+        <w:t>building_id</w:t>
+      </w:r>
+      <w:r>
+        <w:t>, damage_cost, totally_destroyed, insurance_coverage)</w:t>
+      </w:r>
+    </w:p>
+    <w:p>
+      <w:r>
+        <w:t>BUILDING</w:t>
+      </w:r>
+      <w:r>
+        <w:t xml:space="preserve"> </w:t>
+      </w:r>
+      <w:r>
         <w:t>(</w:t>
       </w:r>
       <w:r>
         <w:rPr>
           <w:u w:val="single"/>
         </w:rPr>
+        <w:t>property_id</w:t>
+      </w:r>
+      <w:r>
+        <w:t>,</w:t>
+      </w:r>
+      <w:r>
+        <w:t xml:space="preserve"> </w:t>
+      </w:r>
+      <w:r>
+        <w:rPr>
+          <w:u w:val="single"/>
+        </w:rPr>
+        <w:t>building_id</w:t>
+      </w:r>
+      <w:r>
+        <w:t>,</w:t>
+      </w:r>
+      <w:r>
+        <w:t xml:space="preserve"> building_class)</w:t>
+      </w:r>
+    </w:p>
+    <w:p>
+      <w:r>
+        <w:t>Transitive Dependencies:</w:t>
+      </w:r>
+      <w:r>
+        <w:t xml:space="preserve"> </w:t>
+      </w:r>
+      <w:r>
+        <w:t>NO TRANSITIVE DEPENDENCIES</w:t>
+      </w:r>
+    </w:p>
+    <w:p>
+      <w:r>
+        <w:rPr>
+          <w:b/>
+          <w:bCs/>
+        </w:rPr>
+        <w:t>3NF</w:t>
+      </w:r>
+      <w:r>
+        <w:t>:</w:t>
+      </w:r>
+    </w:p>
+    <w:p>
+      <w:r>
+        <w:t>FIRE_EVENT (</w:t>
+      </w:r>
+      <w:r>
+        <w:rPr>
+          <w:u w:val="single"/>
+        </w:rPr>
         <w:t>fevent_id</w:t>
       </w:r>
       <w:r>
-        <w:t xml:space="preserve">, fevent_name, </w:t>
-      </w:r>
-      <w:proofErr w:type="spellStart"/>
-      <w:r>
-        <w:t>fevent_date</w:t>
-      </w:r>
-      <w:proofErr w:type="spellEnd"/>
-      <w:r>
-        <w:t xml:space="preserve">, </w:t>
-      </w:r>
-      <w:proofErr w:type="spellStart"/>
-      <w:r>
-        <w:t>fevent_liveslost</w:t>
-      </w:r>
-      <w:proofErr w:type="spellEnd"/>
-      <w:r>
-        <w:t xml:space="preserve">, </w:t>
-      </w:r>
-      <w:proofErr w:type="spellStart"/>
-      <w:r>
-        <w:t>fevent_damage</w:t>
-      </w:r>
-      <w:proofErr w:type="spellEnd"/>
-      <w:r>
-        <w:t>)</w:t>
-      </w:r>
-    </w:p>
-    <w:p>
-      <w:r>
-        <w:t xml:space="preserve">BUILDING_DAMAGE </w:t>
+        <w:t>, fevent_name, fevent_date, fevent_liveslost, fevent_damage)</w:t>
+      </w:r>
+    </w:p>
+    <w:p>
+      <w:r>
+        <w:t>BUILDING_DAMAGE (</w:t>
+      </w:r>
+      <w:r>
+        <w:rPr>
+          <w:u w:val="single"/>
+        </w:rPr>
+        <w:t>fevent_id</w:t>
+      </w:r>
+      <w:r>
+        <w:t xml:space="preserve">, </w:t>
+      </w:r>
+      <w:r>
+        <w:rPr>
+          <w:u w:val="single"/>
+        </w:rPr>
+        <w:t>property_id</w:t>
+      </w:r>
+      <w:r>
+        <w:t xml:space="preserve">, </w:t>
+      </w:r>
+      <w:r>
+        <w:rPr>
+          <w:u w:val="single"/>
+        </w:rPr>
+        <w:t>building_id</w:t>
+      </w:r>
+      <w:r>
+        <w:t>, damage_cost, totally_destroyed, insurance_coverage)</w:t>
+      </w:r>
+    </w:p>
+    <w:p>
+      <w:r>
+        <w:t>BUILDING</w:t>
+      </w:r>
+      <w:r>
+        <w:t xml:space="preserve"> (</w:t>
+      </w:r>
+      <w:r>
+        <w:rPr>
+          <w:u w:val="single"/>
+        </w:rPr>
+        <w:t>property_id</w:t>
+      </w:r>
+      <w:r>
+        <w:t xml:space="preserve">, </w:t>
+      </w:r>
+      <w:r>
+        <w:rPr>
+          <w:u w:val="single"/>
+        </w:rPr>
+        <w:t>building_id</w:t>
+      </w:r>
+      <w:r>
+        <w:t xml:space="preserve">, </w:t>
+      </w:r>
+      <w:r>
+        <w:t>building_class)</w:t>
+      </w:r>
+    </w:p>
+    <w:p>
+      <w:r>
+        <w:t xml:space="preserve">Full Dependencies: </w:t>
+      </w:r>
+    </w:p>
+    <w:p>
+      <w:r>
+        <w:rPr>
+          <w:u w:val="single"/>
+        </w:rPr>
+        <w:t>f</w:t>
+      </w:r>
+      <w:r>
+        <w:rPr>
+          <w:u w:val="single"/>
+        </w:rPr>
+        <w:t>event_id</w:t>
+      </w:r>
+      <w:r>
+        <w:t xml:space="preserve"> -&gt; fevent_name, fevent_date, fevent_liveslost, fevent_damage</w:t>
+      </w:r>
+    </w:p>
+    <w:p>
+      <w:r>
+        <w:rPr>
+          <w:u w:val="single"/>
+        </w:rPr>
+        <w:t>fevent_id</w:t>
+      </w:r>
+      <w:r>
+        <w:t xml:space="preserve">, </w:t>
+      </w:r>
+      <w:r>
+        <w:rPr>
+          <w:u w:val="single"/>
+        </w:rPr>
+        <w:t>property_id</w:t>
+      </w:r>
+      <w:r>
+        <w:t xml:space="preserve">, </w:t>
+      </w:r>
+      <w:r>
+        <w:rPr>
+          <w:u w:val="single"/>
+        </w:rPr>
+        <w:t>building_id</w:t>
+      </w:r>
+      <w:r>
+        <w:t xml:space="preserve"> -&gt;</w:t>
+      </w:r>
+      <w:r>
+        <w:t xml:space="preserve"> damage_cost, totally_destroyed, insurance_coverage</w:t>
+      </w:r>
+    </w:p>
+    <w:p>
+      <w:r>
+        <w:rPr>
+          <w:u w:val="single"/>
+        </w:rPr>
+        <w:t>property_id</w:t>
+      </w:r>
+      <w:r>
+        <w:t xml:space="preserve">, </w:t>
+      </w:r>
+      <w:r>
+        <w:rPr>
+          <w:u w:val="single"/>
+        </w:rPr>
+        <w:t>building_id</w:t>
+      </w:r>
+      <w:r>
+        <w:t xml:space="preserve"> -&gt; building_class</w:t>
+      </w:r>
+    </w:p>
+    <w:p>
+      <w:pPr>
+        <w:rPr>
+          <w:b/>
+          <w:bCs/>
+        </w:rPr>
+      </w:pPr>
+    </w:p>
+    <w:p>
+      <w:pPr>
+        <w:rPr>
+          <w:b/>
+          <w:bCs/>
+        </w:rPr>
+      </w:pPr>
+    </w:p>
+    <w:p>
+      <w:pPr>
+        <w:rPr>
+          <w:b/>
+          <w:bCs/>
+        </w:rPr>
+      </w:pPr>
+    </w:p>
+    <w:p>
+      <w:pPr>
+        <w:rPr>
+          <w:b/>
+          <w:bCs/>
+        </w:rPr>
+      </w:pPr>
+    </w:p>
+    <w:p>
+      <w:pPr>
+        <w:rPr>
+          <w:b/>
+          <w:bCs/>
+        </w:rPr>
+      </w:pPr>
+    </w:p>
+    <w:p>
+      <w:pPr>
+        <w:rPr>
+          <w:b/>
+          <w:bCs/>
+        </w:rPr>
+      </w:pPr>
+      <w:r>
+        <w:rPr>
+          <w:b/>
+          <w:bCs/>
+        </w:rPr>
+        <w:t>Building Damage Assessment Visits</w:t>
+      </w:r>
+    </w:p>
+    <w:p>
+      <w:pPr>
+        <w:rPr>
+          <w:b/>
+          <w:bCs/>
+        </w:rPr>
+      </w:pPr>
+      <w:r>
+        <w:rPr>
+          <w:b/>
+          <w:bCs/>
+        </w:rPr>
+        <w:t>UNF:</w:t>
+      </w:r>
+    </w:p>
+    <w:p>
+      <w:r>
+        <w:t>VISIT</w:t>
+      </w:r>
+      <w:r>
+        <w:t>_REPORT</w:t>
+      </w:r>
+      <w:r>
+        <w:t xml:space="preserve"> </w:t>
       </w:r>
       <w:r>
         <w:t>(</w:t>
@@ -214,10 +544,302 @@
         <w:rPr>
           <w:u w:val="single"/>
         </w:rPr>
+        <w:t>prop_id</w:t>
+      </w:r>
+      <w:r>
+        <w:t>, prop_address</w:t>
+      </w:r>
+      <w:r>
+        <w:t>_street</w:t>
+      </w:r>
+      <w:r>
+        <w:t>,</w:t>
+      </w:r>
+      <w:r>
+        <w:t xml:space="preserve"> prop_address_town, prop_address_postcode, </w:t>
+      </w:r>
+      <w:r>
+        <w:t xml:space="preserve"> lga_code, lga_name, </w:t>
+      </w:r>
+      <w:r>
+        <w:rPr>
+          <w:u w:val="single"/>
+        </w:rPr>
+        <w:t>building_id</w:t>
+      </w:r>
+      <w:r>
+        <w:t xml:space="preserve">, lga_building_value, </w:t>
+      </w:r>
+      <w:r>
+        <w:t>building_class,</w:t>
+      </w:r>
+      <w:r>
+        <w:t xml:space="preserve"> </w:t>
+      </w:r>
+      <w:r>
+        <w:rPr>
+          <w:u w:val="single"/>
+        </w:rPr>
         <w:t>fevent_id</w:t>
       </w:r>
       <w:r>
-        <w:t xml:space="preserve">, </w:t>
+        <w:t>,</w:t>
+      </w:r>
+      <w:r>
+        <w:t xml:space="preserve"> assessor_id, given_name, family_name, (date_arrived, date_departed))</w:t>
+      </w:r>
+    </w:p>
+    <w:p>
+      <w:pPr>
+        <w:rPr>
+          <w:b/>
+          <w:bCs/>
+        </w:rPr>
+      </w:pPr>
+      <w:r>
+        <w:rPr>
+          <w:b/>
+          <w:bCs/>
+        </w:rPr>
+        <w:t>1NF:</w:t>
+      </w:r>
+    </w:p>
+    <w:p>
+      <w:r>
+        <w:t>VISIT</w:t>
+      </w:r>
+      <w:r>
+        <w:t>_REPORT</w:t>
+      </w:r>
+      <w:r>
+        <w:t xml:space="preserve"> </w:t>
+      </w:r>
+      <w:r>
+        <w:t>(</w:t>
+      </w:r>
+      <w:r>
+        <w:rPr>
+          <w:u w:val="single"/>
+        </w:rPr>
+        <w:t>prop_id</w:t>
+      </w:r>
+      <w:r>
+        <w:t xml:space="preserve">, prop_address_street, prop_address_town, prop_address_postcode,  lga_code, lga_name, </w:t>
+      </w:r>
+      <w:r>
+        <w:rPr>
+          <w:u w:val="single"/>
+        </w:rPr>
+        <w:t>building_id</w:t>
+      </w:r>
+      <w:r>
+        <w:t xml:space="preserve">, lga_building_value, building_class, </w:t>
+      </w:r>
+      <w:r>
+        <w:rPr>
+          <w:u w:val="single"/>
+        </w:rPr>
+        <w:t>fevent_id</w:t>
+      </w:r>
+      <w:r>
+        <w:t xml:space="preserve">, </w:t>
+      </w:r>
+      <w:r>
+        <w:t>assessor_id, given_name, family_name)</w:t>
+      </w:r>
+    </w:p>
+    <w:p>
+      <w:r>
+        <w:t>VISIT</w:t>
+      </w:r>
+      <w:r>
+        <w:t>_DATE</w:t>
+      </w:r>
+      <w:r>
+        <w:t xml:space="preserve"> </w:t>
+      </w:r>
+      <w:r>
+        <w:t>(</w:t>
+      </w:r>
+      <w:r>
+        <w:rPr>
+          <w:u w:val="single"/>
+        </w:rPr>
+        <w:t>prop_id</w:t>
+      </w:r>
+      <w:r>
+        <w:t xml:space="preserve">, </w:t>
+      </w:r>
+      <w:r>
+        <w:rPr>
+          <w:u w:val="single"/>
+        </w:rPr>
+        <w:t>fevent_id</w:t>
+      </w:r>
+      <w:r>
+        <w:t xml:space="preserve">, </w:t>
+      </w:r>
+      <w:r>
+        <w:rPr>
+          <w:u w:val="single"/>
+        </w:rPr>
+        <w:t>building_id</w:t>
+      </w:r>
+      <w:r>
+        <w:t>,</w:t>
+      </w:r>
+      <w:r>
+        <w:t xml:space="preserve"> assessor_id,</w:t>
+      </w:r>
+      <w:r>
+        <w:t xml:space="preserve"> </w:t>
+      </w:r>
+      <w:r>
+        <w:rPr>
+          <w:u w:val="single"/>
+        </w:rPr>
+        <w:t>date_arrived</w:t>
+      </w:r>
+      <w:r>
+        <w:t>, date_departed)</w:t>
+      </w:r>
+      <w:r>
+        <w:t xml:space="preserve">   </w:t>
+      </w:r>
+    </w:p>
+    <w:p>
+      <w:r>
+        <w:t xml:space="preserve">Partial Dependencies: </w:t>
+      </w:r>
+    </w:p>
+    <w:p>
+      <w:r>
+        <w:rPr>
+          <w:u w:val="single"/>
+        </w:rPr>
+        <w:t>prop_id</w:t>
+      </w:r>
+      <w:r>
+        <w:t xml:space="preserve"> -&gt; prop_address_street, prop_address_town, prop_address_postcode</w:t>
+      </w:r>
+    </w:p>
+    <w:p>
+      <w:r>
+        <w:rPr>
+          <w:u w:val="single"/>
+        </w:rPr>
+        <w:t>prop_id</w:t>
+      </w:r>
+      <w:r>
+        <w:t xml:space="preserve">, </w:t>
+      </w:r>
+      <w:r>
+        <w:rPr>
+          <w:u w:val="single"/>
+        </w:rPr>
+        <w:t>building_id</w:t>
+      </w:r>
+      <w:r>
+        <w:t xml:space="preserve"> </w:t>
+      </w:r>
+      <w:r>
+        <w:t>-&gt;</w:t>
+      </w:r>
+      <w:r>
+        <w:t xml:space="preserve"> building_class</w:t>
+      </w:r>
+    </w:p>
+    <w:p>
+      <w:r>
+        <w:rPr>
+          <w:b/>
+          <w:bCs/>
+        </w:rPr>
+        <w:t>2NF:</w:t>
+      </w:r>
+    </w:p>
+    <w:p>
+      <w:r>
+        <w:t>VISIT_REPORT (</w:t>
+      </w:r>
+      <w:r>
+        <w:rPr>
+          <w:u w:val="single"/>
+        </w:rPr>
+        <w:t>prop_id</w:t>
+      </w:r>
+      <w:r>
+        <w:t xml:space="preserve">, lga_code, lga_name, </w:t>
+      </w:r>
+      <w:r>
+        <w:rPr>
+          <w:u w:val="single"/>
+        </w:rPr>
+        <w:t>building_id</w:t>
+      </w:r>
+      <w:r>
+        <w:t xml:space="preserve">, lga_building_value, </w:t>
+      </w:r>
+      <w:r>
+        <w:rPr>
+          <w:u w:val="single"/>
+        </w:rPr>
+        <w:t>fevent_id</w:t>
+      </w:r>
+      <w:r>
+        <w:t>, assessor_id, given_name, family_name)</w:t>
+      </w:r>
+    </w:p>
+    <w:p>
+      <w:r>
+        <w:t>VISIT_DATE (</w:t>
+      </w:r>
+      <w:r>
+        <w:rPr>
+          <w:u w:val="single"/>
+        </w:rPr>
+        <w:t>prop_id</w:t>
+      </w:r>
+      <w:r>
+        <w:t xml:space="preserve">, </w:t>
+      </w:r>
+      <w:r>
+        <w:rPr>
+          <w:u w:val="single"/>
+        </w:rPr>
+        <w:t>fevent_id</w:t>
+      </w:r>
+      <w:r>
+        <w:t xml:space="preserve">, </w:t>
+      </w:r>
+      <w:r>
+        <w:rPr>
+          <w:u w:val="single"/>
+        </w:rPr>
+        <w:t>building_id</w:t>
+      </w:r>
+      <w:r>
+        <w:t>,</w:t>
+      </w:r>
+      <w:r>
+        <w:t xml:space="preserve"> assessor_id,</w:t>
+      </w:r>
+      <w:r>
+        <w:t xml:space="preserve"> </w:t>
+      </w:r>
+      <w:r>
+        <w:rPr>
+          <w:u w:val="single"/>
+        </w:rPr>
+        <w:t>date_arrived</w:t>
+      </w:r>
+      <w:r>
+        <w:t xml:space="preserve">, date_departed)   </w:t>
+      </w:r>
+    </w:p>
+    <w:p>
+      <w:r>
+        <w:t>BUILDING (</w:t>
       </w:r>
       <w:r>
         <w:rPr>
@@ -226,7 +848,10 @@
         <w:t>property_id</w:t>
       </w:r>
       <w:r>
-        <w:t xml:space="preserve">, </w:t>
+        <w:t>,</w:t>
+      </w:r>
+      <w:r>
+        <w:t xml:space="preserve"> </w:t>
       </w:r>
       <w:r>
         <w:rPr>
@@ -235,47 +860,153 @@
         <w:t>building_id</w:t>
       </w:r>
       <w:r>
-        <w:t xml:space="preserve">, </w:t>
-      </w:r>
-      <w:proofErr w:type="spellStart"/>
-      <w:r>
-        <w:t>building_class</w:t>
-      </w:r>
-      <w:proofErr w:type="spellEnd"/>
-      <w:r>
-        <w:t xml:space="preserve">, </w:t>
-      </w:r>
-      <w:proofErr w:type="spellStart"/>
-      <w:r>
-        <w:t>damage_cost</w:t>
-      </w:r>
-      <w:proofErr w:type="spellEnd"/>
-      <w:r>
-        <w:t xml:space="preserve">, </w:t>
-      </w:r>
-      <w:proofErr w:type="spellStart"/>
-      <w:r>
-        <w:t>totally_destroyed</w:t>
-      </w:r>
-      <w:proofErr w:type="spellEnd"/>
-      <w:r>
-        <w:t xml:space="preserve">, </w:t>
-      </w:r>
-      <w:proofErr w:type="spellStart"/>
-      <w:r>
-        <w:t>insurance_coverage</w:t>
-      </w:r>
-      <w:proofErr w:type="spellEnd"/>
-      <w:r>
-        <w:t>)</w:t>
-      </w:r>
-    </w:p>
-    <w:p>
-      <w:r>
-        <w:t xml:space="preserve">Partial Dependencies: </w:t>
-      </w:r>
-    </w:p>
-    <w:p>
+        <w:t>, building_class)</w:t>
+      </w:r>
+    </w:p>
+    <w:p>
+      <w:r>
+        <w:t>PROPERTY (</w:t>
+      </w:r>
+      <w:r>
+        <w:rPr>
+          <w:u w:val="single"/>
+        </w:rPr>
+        <w:t>prop_id</w:t>
+      </w:r>
+      <w:r>
+        <w:t>, prop_address_street, prop_address_town, prop_address_postcode)</w:t>
+      </w:r>
+    </w:p>
+    <w:p>
+      <w:r>
+        <w:t xml:space="preserve">Transitive Dependencies: </w:t>
+      </w:r>
+    </w:p>
+    <w:p>
+      <w:r>
+        <w:t>lga</w:t>
+      </w:r>
+      <w:r>
+        <w:t xml:space="preserve">_code -&gt; </w:t>
+      </w:r>
+      <w:r>
+        <w:t>lga_name</w:t>
+      </w:r>
+    </w:p>
+    <w:p>
+      <w:r>
+        <w:t>assessor_id -&gt; given_name, family_name</w:t>
+      </w:r>
+    </w:p>
+    <w:p>
+      <w:pPr>
+        <w:rPr>
+          <w:b/>
+          <w:bCs/>
+        </w:rPr>
+      </w:pPr>
+      <w:r>
+        <w:rPr>
+          <w:b/>
+          <w:bCs/>
+        </w:rPr>
+        <w:t>3NF:</w:t>
+      </w:r>
+    </w:p>
+    <w:p>
+      <w:r>
+        <w:t>VISIT_REPORT (</w:t>
+      </w:r>
+      <w:r>
+        <w:rPr>
+          <w:u w:val="single"/>
+        </w:rPr>
+        <w:t>prop_id</w:t>
+      </w:r>
+      <w:r>
+        <w:t xml:space="preserve">, lga_code, </w:t>
+      </w:r>
+      <w:r>
+        <w:rPr>
+          <w:u w:val="single"/>
+        </w:rPr>
+        <w:t>building_id</w:t>
+      </w:r>
+      <w:r>
+        <w:t xml:space="preserve">, lga_building_value, </w:t>
+      </w:r>
+      <w:r>
+        <w:rPr>
+          <w:u w:val="single"/>
+        </w:rPr>
+        <w:t>fevent_id</w:t>
+      </w:r>
+      <w:r>
+        <w:t>, assessor_id)</w:t>
+      </w:r>
+    </w:p>
+    <w:p>
+      <w:r>
+        <w:t>VISIT_DATE (</w:t>
+      </w:r>
+      <w:r>
+        <w:rPr>
+          <w:u w:val="single"/>
+        </w:rPr>
+        <w:t>prop_id</w:t>
+      </w:r>
+      <w:r>
+        <w:t xml:space="preserve">, </w:t>
+      </w:r>
+      <w:r>
+        <w:rPr>
+          <w:u w:val="single"/>
+        </w:rPr>
+        <w:t>fevent_id</w:t>
+      </w:r>
+      <w:r>
+        <w:t xml:space="preserve">, </w:t>
+      </w:r>
+      <w:r>
+        <w:rPr>
+          <w:u w:val="single"/>
+        </w:rPr>
+        <w:t>building_id</w:t>
+      </w:r>
+      <w:r>
+        <w:t xml:space="preserve">, </w:t>
+      </w:r>
+      <w:r>
+        <w:t xml:space="preserve">assessor_id, </w:t>
+      </w:r>
+      <w:r>
+        <w:rPr>
+          <w:u w:val="single"/>
+        </w:rPr>
+        <w:t>date_arrived</w:t>
+      </w:r>
+      <w:r>
+        <w:t xml:space="preserve">, date_departed)   </w:t>
+      </w:r>
+    </w:p>
+    <w:p>
+      <w:r>
+        <w:t>PROPERTY (</w:t>
+      </w:r>
+      <w:r>
+        <w:rPr>
+          <w:u w:val="single"/>
+        </w:rPr>
+        <w:t>prop_id</w:t>
+      </w:r>
+      <w:r>
+        <w:t>, prop_address_street, prop_address_town, prop_address_postcode)</w:t>
+      </w:r>
+    </w:p>
+    <w:p>
+      <w:r>
+        <w:t>BUILDING (</w:t>
+      </w:r>
       <w:r>
         <w:rPr>
           <w:u w:val="single"/>
@@ -283,7 +1014,10 @@
         <w:t>property_id</w:t>
       </w:r>
       <w:r>
-        <w:t xml:space="preserve">, </w:t>
+        <w:t>,</w:t>
+      </w:r>
+      <w:r>
+        <w:t xml:space="preserve"> </w:t>
       </w:r>
       <w:r>
         <w:rPr>
@@ -292,1264 +1026,7 @@
         <w:t>building_id</w:t>
       </w:r>
       <w:r>
-        <w:t xml:space="preserve"> </w:t>
-      </w:r>
-      <w:r>
-        <w:t>-</w:t>
-      </w:r>
-      <w:r>
-        <w:t xml:space="preserve">&gt; </w:t>
-      </w:r>
-      <w:proofErr w:type="spellStart"/>
-      <w:r>
-        <w:t>building_class</w:t>
-      </w:r>
-      <w:proofErr w:type="spellEnd"/>
-    </w:p>
-    <w:p>
-      <w:pPr>
-        <w:rPr>
-          <w:b/>
-          <w:bCs/>
-        </w:rPr>
-      </w:pPr>
-      <w:r>
-        <w:rPr>
-          <w:b/>
-          <w:bCs/>
-        </w:rPr>
-        <w:t>2NF:</w:t>
-      </w:r>
-    </w:p>
-    <w:p>
-      <w:r>
-        <w:t>FIRE_EVENT (</w:t>
-      </w:r>
-      <w:r>
-        <w:rPr>
-          <w:u w:val="single"/>
-        </w:rPr>
-        <w:t>fevent_id</w:t>
-      </w:r>
-      <w:r>
-        <w:t xml:space="preserve">, fevent_name, </w:t>
-      </w:r>
-      <w:proofErr w:type="spellStart"/>
-      <w:r>
-        <w:t>fevent_date</w:t>
-      </w:r>
-      <w:proofErr w:type="spellEnd"/>
-      <w:r>
-        <w:t xml:space="preserve">, </w:t>
-      </w:r>
-      <w:proofErr w:type="spellStart"/>
-      <w:r>
-        <w:t>fevent_liveslost</w:t>
-      </w:r>
-      <w:proofErr w:type="spellEnd"/>
-      <w:r>
-        <w:t xml:space="preserve">, </w:t>
-      </w:r>
-      <w:proofErr w:type="spellStart"/>
-      <w:r>
-        <w:t>fevent_damage</w:t>
-      </w:r>
-      <w:proofErr w:type="spellEnd"/>
-      <w:r>
-        <w:t>)</w:t>
-      </w:r>
-    </w:p>
-    <w:p>
-      <w:r>
-        <w:t>BUILDING_DAMAGE (</w:t>
-      </w:r>
-      <w:r>
-        <w:rPr>
-          <w:u w:val="single"/>
-        </w:rPr>
-        <w:t>fevent_id</w:t>
-      </w:r>
-      <w:r>
-        <w:t xml:space="preserve">, </w:t>
-      </w:r>
-      <w:r>
-        <w:rPr>
-          <w:u w:val="single"/>
-        </w:rPr>
-        <w:t>property_id</w:t>
-      </w:r>
-      <w:r>
-        <w:t xml:space="preserve">, </w:t>
-      </w:r>
-      <w:r>
-        <w:rPr>
-          <w:u w:val="single"/>
-        </w:rPr>
-        <w:t>building_id</w:t>
-      </w:r>
-      <w:r>
-        <w:t xml:space="preserve">, </w:t>
-      </w:r>
-      <w:proofErr w:type="spellStart"/>
-      <w:r>
-        <w:t>damage_cost</w:t>
-      </w:r>
-      <w:proofErr w:type="spellEnd"/>
-      <w:r>
-        <w:t xml:space="preserve">, </w:t>
-      </w:r>
-      <w:proofErr w:type="spellStart"/>
-      <w:r>
-        <w:t>totally_destroyed</w:t>
-      </w:r>
-      <w:proofErr w:type="spellEnd"/>
-      <w:r>
-        <w:t xml:space="preserve">, </w:t>
-      </w:r>
-      <w:proofErr w:type="spellStart"/>
-      <w:r>
-        <w:t>insurance_coverage</w:t>
-      </w:r>
-      <w:proofErr w:type="spellEnd"/>
-      <w:r>
-        <w:t>)</w:t>
-      </w:r>
-    </w:p>
-    <w:p>
-      <w:r>
-        <w:t>BUILDING</w:t>
-      </w:r>
-      <w:r>
-        <w:t xml:space="preserve"> </w:t>
-      </w:r>
-      <w:r>
-        <w:t>(</w:t>
-      </w:r>
-      <w:r>
-        <w:rPr>
-          <w:u w:val="single"/>
-        </w:rPr>
-        <w:t>property_id</w:t>
-      </w:r>
-      <w:r>
-        <w:t>,</w:t>
-      </w:r>
-      <w:r>
-        <w:t xml:space="preserve"> </w:t>
-      </w:r>
-      <w:r>
-        <w:rPr>
-          <w:u w:val="single"/>
-        </w:rPr>
-        <w:t>building_id</w:t>
-      </w:r>
-      <w:r>
-        <w:t>,</w:t>
-      </w:r>
-      <w:r>
-        <w:t xml:space="preserve"> </w:t>
-      </w:r>
-      <w:proofErr w:type="spellStart"/>
-      <w:r>
-        <w:t>building_class</w:t>
-      </w:r>
-      <w:proofErr w:type="spellEnd"/>
-      <w:r>
-        <w:t>)</w:t>
-      </w:r>
-    </w:p>
-    <w:p>
-      <w:r>
-        <w:t>Transitive Dependencies:</w:t>
-      </w:r>
-      <w:r>
-        <w:t xml:space="preserve"> </w:t>
-      </w:r>
-      <w:r>
-        <w:t>NO TRANSITIVE DEPENDENCIES</w:t>
-      </w:r>
-    </w:p>
-    <w:p>
-      <w:r>
-        <w:rPr>
-          <w:b/>
-          <w:bCs/>
-        </w:rPr>
-        <w:t>3NF</w:t>
-      </w:r>
-      <w:r>
-        <w:t>:</w:t>
-      </w:r>
-    </w:p>
-    <w:p>
-      <w:r>
-        <w:t>FIRE_EVENT (</w:t>
-      </w:r>
-      <w:r>
-        <w:rPr>
-          <w:u w:val="single"/>
-        </w:rPr>
-        <w:t>fevent_id</w:t>
-      </w:r>
-      <w:r>
-        <w:t xml:space="preserve">, fevent_name, </w:t>
-      </w:r>
-      <w:proofErr w:type="spellStart"/>
-      <w:r>
-        <w:t>fevent_date</w:t>
-      </w:r>
-      <w:proofErr w:type="spellEnd"/>
-      <w:r>
-        <w:t xml:space="preserve">, </w:t>
-      </w:r>
-      <w:proofErr w:type="spellStart"/>
-      <w:r>
-        <w:t>fevent_liveslost</w:t>
-      </w:r>
-      <w:proofErr w:type="spellEnd"/>
-      <w:r>
-        <w:t xml:space="preserve">, </w:t>
-      </w:r>
-      <w:proofErr w:type="spellStart"/>
-      <w:r>
-        <w:t>fevent_damage</w:t>
-      </w:r>
-      <w:proofErr w:type="spellEnd"/>
-      <w:r>
-        <w:t>)</w:t>
-      </w:r>
-    </w:p>
-    <w:p>
-      <w:r>
-        <w:t>BUILDING_DAMAGE (</w:t>
-      </w:r>
-      <w:r>
-        <w:rPr>
-          <w:u w:val="single"/>
-        </w:rPr>
-        <w:t>fevent_id</w:t>
-      </w:r>
-      <w:r>
-        <w:t xml:space="preserve">, </w:t>
-      </w:r>
-      <w:r>
-        <w:rPr>
-          <w:u w:val="single"/>
-        </w:rPr>
-        <w:t>property_id</w:t>
-      </w:r>
-      <w:r>
-        <w:t xml:space="preserve">, </w:t>
-      </w:r>
-      <w:r>
-        <w:rPr>
-          <w:u w:val="single"/>
-        </w:rPr>
-        <w:t>building_id</w:t>
-      </w:r>
-      <w:r>
-        <w:t xml:space="preserve">, </w:t>
-      </w:r>
-      <w:proofErr w:type="spellStart"/>
-      <w:r>
-        <w:t>damage_cost</w:t>
-      </w:r>
-      <w:proofErr w:type="spellEnd"/>
-      <w:r>
-        <w:t xml:space="preserve">, </w:t>
-      </w:r>
-      <w:proofErr w:type="spellStart"/>
-      <w:r>
-        <w:t>totally_destroyed</w:t>
-      </w:r>
-      <w:proofErr w:type="spellEnd"/>
-      <w:r>
-        <w:t xml:space="preserve">, </w:t>
-      </w:r>
-      <w:proofErr w:type="spellStart"/>
-      <w:r>
-        <w:t>insurance_coverage</w:t>
-      </w:r>
-      <w:proofErr w:type="spellEnd"/>
-      <w:r>
-        <w:t>)</w:t>
-      </w:r>
-    </w:p>
-    <w:p>
-      <w:r>
-        <w:t>BUILDING</w:t>
-      </w:r>
-      <w:r>
-        <w:t xml:space="preserve"> (</w:t>
-      </w:r>
-      <w:r>
-        <w:rPr>
-          <w:u w:val="single"/>
-        </w:rPr>
-        <w:t>property_id</w:t>
-      </w:r>
-      <w:r>
-        <w:t xml:space="preserve">, </w:t>
-      </w:r>
-      <w:r>
-        <w:rPr>
-          <w:u w:val="single"/>
-        </w:rPr>
-        <w:t>building_id</w:t>
-      </w:r>
-      <w:r>
-        <w:t xml:space="preserve">, </w:t>
-      </w:r>
-      <w:proofErr w:type="spellStart"/>
-      <w:r>
-        <w:t>building_class</w:t>
-      </w:r>
-      <w:proofErr w:type="spellEnd"/>
-      <w:r>
-        <w:t>)</w:t>
-      </w:r>
-    </w:p>
-    <w:p>
-      <w:r>
-        <w:t xml:space="preserve">Full Dependencies: </w:t>
-      </w:r>
-    </w:p>
-    <w:p>
-      <w:r>
-        <w:rPr>
-          <w:u w:val="single"/>
-        </w:rPr>
-        <w:t>f</w:t>
-      </w:r>
-      <w:r>
-        <w:rPr>
-          <w:u w:val="single"/>
-        </w:rPr>
-        <w:t>event_id</w:t>
-      </w:r>
-      <w:r>
-        <w:t xml:space="preserve"> -&gt; fevent_name, </w:t>
-      </w:r>
-      <w:proofErr w:type="spellStart"/>
-      <w:r>
-        <w:t>fevent_date</w:t>
-      </w:r>
-      <w:proofErr w:type="spellEnd"/>
-      <w:r>
-        <w:t xml:space="preserve">, </w:t>
-      </w:r>
-      <w:proofErr w:type="spellStart"/>
-      <w:r>
-        <w:t>fevent_liveslost</w:t>
-      </w:r>
-      <w:proofErr w:type="spellEnd"/>
-      <w:r>
-        <w:t xml:space="preserve">, </w:t>
-      </w:r>
-      <w:proofErr w:type="spellStart"/>
-      <w:r>
-        <w:t>fevent_damage</w:t>
-      </w:r>
-      <w:proofErr w:type="spellEnd"/>
-    </w:p>
-    <w:p>
-      <w:r>
-        <w:rPr>
-          <w:u w:val="single"/>
-        </w:rPr>
-        <w:t>fevent_id</w:t>
-      </w:r>
-      <w:r>
-        <w:t xml:space="preserve">, </w:t>
-      </w:r>
-      <w:r>
-        <w:rPr>
-          <w:u w:val="single"/>
-        </w:rPr>
-        <w:t>property_id</w:t>
-      </w:r>
-      <w:r>
-        <w:t xml:space="preserve">, </w:t>
-      </w:r>
-      <w:r>
-        <w:rPr>
-          <w:u w:val="single"/>
-        </w:rPr>
-        <w:t>building_id</w:t>
-      </w:r>
-      <w:r>
-        <w:t xml:space="preserve"> -&gt;</w:t>
-      </w:r>
-      <w:r>
-        <w:t xml:space="preserve"> </w:t>
-      </w:r>
-      <w:proofErr w:type="spellStart"/>
-      <w:r>
-        <w:t>damage_cost</w:t>
-      </w:r>
-      <w:proofErr w:type="spellEnd"/>
-      <w:r>
-        <w:t xml:space="preserve">, </w:t>
-      </w:r>
-      <w:proofErr w:type="spellStart"/>
-      <w:r>
-        <w:t>totally_destroyed</w:t>
-      </w:r>
-      <w:proofErr w:type="spellEnd"/>
-      <w:r>
-        <w:t xml:space="preserve">, </w:t>
-      </w:r>
-      <w:proofErr w:type="spellStart"/>
-      <w:r>
-        <w:t>insurance_coverage</w:t>
-      </w:r>
-      <w:proofErr w:type="spellEnd"/>
-    </w:p>
-    <w:p>
-      <w:r>
-        <w:rPr>
-          <w:u w:val="single"/>
-        </w:rPr>
-        <w:t>property_id</w:t>
-      </w:r>
-      <w:r>
-        <w:t xml:space="preserve">, </w:t>
-      </w:r>
-      <w:r>
-        <w:rPr>
-          <w:u w:val="single"/>
-        </w:rPr>
-        <w:t>building_id</w:t>
-      </w:r>
-      <w:r>
-        <w:t xml:space="preserve"> -&gt; </w:t>
-      </w:r>
-      <w:proofErr w:type="spellStart"/>
-      <w:r>
-        <w:t>building_class</w:t>
-      </w:r>
-      <w:proofErr w:type="spellEnd"/>
-    </w:p>
-    <w:p>
-      <w:pPr>
-        <w:rPr>
-          <w:b/>
-          <w:bCs/>
-        </w:rPr>
-      </w:pPr>
-    </w:p>
-    <w:p>
-      <w:pPr>
-        <w:rPr>
-          <w:b/>
-          <w:bCs/>
-        </w:rPr>
-      </w:pPr>
-    </w:p>
-    <w:p>
-      <w:pPr>
-        <w:rPr>
-          <w:b/>
-          <w:bCs/>
-        </w:rPr>
-      </w:pPr>
-    </w:p>
-    <w:p>
-      <w:pPr>
-        <w:rPr>
-          <w:b/>
-          <w:bCs/>
-        </w:rPr>
-      </w:pPr>
-    </w:p>
-    <w:p>
-      <w:pPr>
-        <w:rPr>
-          <w:b/>
-          <w:bCs/>
-        </w:rPr>
-      </w:pPr>
-    </w:p>
-    <w:p>
-      <w:pPr>
-        <w:rPr>
-          <w:b/>
-          <w:bCs/>
-        </w:rPr>
-      </w:pPr>
-      <w:r>
-        <w:rPr>
-          <w:b/>
-          <w:bCs/>
-        </w:rPr>
-        <w:t>Building Damage Assessment Visits</w:t>
-      </w:r>
-    </w:p>
-    <w:p>
-      <w:pPr>
-        <w:rPr>
-          <w:b/>
-          <w:bCs/>
-        </w:rPr>
-      </w:pPr>
-      <w:r>
-        <w:rPr>
-          <w:b/>
-          <w:bCs/>
-        </w:rPr>
-        <w:t>UNF:</w:t>
-      </w:r>
-    </w:p>
-    <w:p>
-      <w:r>
-        <w:t>VISIT</w:t>
-      </w:r>
-      <w:r>
-        <w:t>_REPORT</w:t>
-      </w:r>
-      <w:r>
-        <w:t xml:space="preserve"> </w:t>
-      </w:r>
-      <w:r>
-        <w:t>(</w:t>
-      </w:r>
-      <w:r>
-        <w:rPr>
-          <w:u w:val="single"/>
-        </w:rPr>
-        <w:t>prop_id</w:t>
-      </w:r>
-      <w:r>
-        <w:t>, prop_address</w:t>
-      </w:r>
-      <w:r>
-        <w:t>_street</w:t>
-      </w:r>
-      <w:r>
-        <w:t>,</w:t>
-      </w:r>
-      <w:r>
-        <w:t xml:space="preserve"> </w:t>
-      </w:r>
-      <w:proofErr w:type="spellStart"/>
-      <w:r>
-        <w:t>prop_address_town</w:t>
-      </w:r>
-      <w:proofErr w:type="spellEnd"/>
-      <w:r>
-        <w:t xml:space="preserve">, </w:t>
-      </w:r>
-      <w:proofErr w:type="spellStart"/>
-      <w:r>
-        <w:t>prop_address_postcode</w:t>
-      </w:r>
-      <w:proofErr w:type="spellEnd"/>
-      <w:r>
-        <w:t xml:space="preserve">, </w:t>
-      </w:r>
-      <w:r>
-        <w:t xml:space="preserve"> lga_code, </w:t>
-      </w:r>
-      <w:proofErr w:type="spellStart"/>
-      <w:r>
-        <w:t>lga_name</w:t>
-      </w:r>
-      <w:proofErr w:type="spellEnd"/>
-      <w:r>
-        <w:t xml:space="preserve">, </w:t>
-      </w:r>
-      <w:r>
-        <w:rPr>
-          <w:u w:val="single"/>
-        </w:rPr>
-        <w:t>building_id</w:t>
-      </w:r>
-      <w:r>
-        <w:t xml:space="preserve">, </w:t>
-      </w:r>
-      <w:proofErr w:type="spellStart"/>
-      <w:r>
-        <w:t>lga_building_value</w:t>
-      </w:r>
-      <w:proofErr w:type="spellEnd"/>
-      <w:r>
-        <w:t xml:space="preserve">, </w:t>
-      </w:r>
-      <w:proofErr w:type="spellStart"/>
-      <w:r>
-        <w:t>building_class</w:t>
-      </w:r>
-      <w:proofErr w:type="spellEnd"/>
-      <w:r>
-        <w:t>,</w:t>
-      </w:r>
-      <w:r>
-        <w:t xml:space="preserve"> </w:t>
-      </w:r>
-      <w:r>
-        <w:rPr>
-          <w:u w:val="single"/>
-        </w:rPr>
-        <w:t>fevent_id</w:t>
-      </w:r>
-      <w:r>
-        <w:t>,</w:t>
-      </w:r>
-      <w:r>
-        <w:t xml:space="preserve"> assessor_id, </w:t>
-      </w:r>
-      <w:proofErr w:type="spellStart"/>
-      <w:r>
-        <w:t>given_name</w:t>
-      </w:r>
-      <w:proofErr w:type="spellEnd"/>
-      <w:r>
-        <w:t xml:space="preserve">, </w:t>
-      </w:r>
-      <w:proofErr w:type="spellStart"/>
-      <w:r>
-        <w:t>family_name</w:t>
-      </w:r>
-      <w:proofErr w:type="spellEnd"/>
-      <w:r>
-        <w:t xml:space="preserve">, (date_arrived, </w:t>
-      </w:r>
-      <w:proofErr w:type="spellStart"/>
-      <w:r>
-        <w:t>date_departed</w:t>
-      </w:r>
-      <w:proofErr w:type="spellEnd"/>
-      <w:r>
-        <w:t>))</w:t>
-      </w:r>
-    </w:p>
-    <w:p>
-      <w:pPr>
-        <w:rPr>
-          <w:b/>
-          <w:bCs/>
-        </w:rPr>
-      </w:pPr>
-      <w:r>
-        <w:rPr>
-          <w:b/>
-          <w:bCs/>
-        </w:rPr>
-        <w:t>1NF:</w:t>
-      </w:r>
-    </w:p>
-    <w:p>
-      <w:r>
-        <w:t>VISIT</w:t>
-      </w:r>
-      <w:r>
-        <w:t>_REPORT</w:t>
-      </w:r>
-      <w:r>
-        <w:t xml:space="preserve"> </w:t>
-      </w:r>
-      <w:r>
-        <w:t>(</w:t>
-      </w:r>
-      <w:r>
-        <w:rPr>
-          <w:u w:val="single"/>
-        </w:rPr>
-        <w:t>prop_id</w:t>
-      </w:r>
-      <w:r>
-        <w:t xml:space="preserve">, prop_address_street, </w:t>
-      </w:r>
-      <w:proofErr w:type="spellStart"/>
-      <w:r>
-        <w:t>prop_address_town</w:t>
-      </w:r>
-      <w:proofErr w:type="spellEnd"/>
-      <w:r>
-        <w:t xml:space="preserve">, </w:t>
-      </w:r>
-      <w:proofErr w:type="spellStart"/>
-      <w:r>
-        <w:t>prop_address_postcode</w:t>
-      </w:r>
-      <w:proofErr w:type="spellEnd"/>
-      <w:r>
-        <w:t xml:space="preserve">,  lga_code, </w:t>
-      </w:r>
-      <w:proofErr w:type="spellStart"/>
-      <w:r>
-        <w:t>lga_name</w:t>
-      </w:r>
-      <w:proofErr w:type="spellEnd"/>
-      <w:r>
-        <w:t xml:space="preserve">, </w:t>
-      </w:r>
-      <w:r>
-        <w:rPr>
-          <w:u w:val="single"/>
-        </w:rPr>
-        <w:t>building_id</w:t>
-      </w:r>
-      <w:r>
-        <w:t xml:space="preserve">, </w:t>
-      </w:r>
-      <w:proofErr w:type="spellStart"/>
-      <w:r>
-        <w:t>lga_building_value</w:t>
-      </w:r>
-      <w:proofErr w:type="spellEnd"/>
-      <w:r>
-        <w:t xml:space="preserve">, </w:t>
-      </w:r>
-      <w:proofErr w:type="spellStart"/>
-      <w:r>
-        <w:t>building_class</w:t>
-      </w:r>
-      <w:proofErr w:type="spellEnd"/>
-      <w:r>
-        <w:t xml:space="preserve">, </w:t>
-      </w:r>
-      <w:r>
-        <w:rPr>
-          <w:u w:val="single"/>
-        </w:rPr>
-        <w:t>fevent_id</w:t>
-      </w:r>
-      <w:r>
-        <w:t xml:space="preserve">, </w:t>
-      </w:r>
-      <w:r>
-        <w:t xml:space="preserve">assessor_id, </w:t>
-      </w:r>
-      <w:proofErr w:type="spellStart"/>
-      <w:r>
-        <w:t>given_name</w:t>
-      </w:r>
-      <w:proofErr w:type="spellEnd"/>
-      <w:r>
-        <w:t xml:space="preserve">, </w:t>
-      </w:r>
-      <w:proofErr w:type="spellStart"/>
-      <w:r>
-        <w:t>family_name</w:t>
-      </w:r>
-      <w:proofErr w:type="spellEnd"/>
-      <w:r>
-        <w:t>)</w:t>
-      </w:r>
-    </w:p>
-    <w:p>
-      <w:r>
-        <w:t>VISIT</w:t>
-      </w:r>
-      <w:r>
-        <w:t>_DATE</w:t>
-      </w:r>
-      <w:r>
-        <w:t xml:space="preserve"> </w:t>
-      </w:r>
-      <w:r>
-        <w:t>(</w:t>
-      </w:r>
-      <w:r>
-        <w:rPr>
-          <w:u w:val="single"/>
-        </w:rPr>
-        <w:t>prop_id</w:t>
-      </w:r>
-      <w:r>
-        <w:t xml:space="preserve">, </w:t>
-      </w:r>
-      <w:r>
-        <w:rPr>
-          <w:u w:val="single"/>
-        </w:rPr>
-        <w:t>fevent_id</w:t>
-      </w:r>
-      <w:r>
-        <w:t xml:space="preserve">, </w:t>
-      </w:r>
-      <w:r>
-        <w:rPr>
-          <w:u w:val="single"/>
-        </w:rPr>
-        <w:t>building_id</w:t>
-      </w:r>
-      <w:r>
-        <w:t xml:space="preserve">, </w:t>
-      </w:r>
-      <w:r>
-        <w:rPr>
-          <w:u w:val="single"/>
-        </w:rPr>
-        <w:t>date_arrived</w:t>
-      </w:r>
-      <w:r>
-        <w:t xml:space="preserve">, </w:t>
-      </w:r>
-      <w:proofErr w:type="spellStart"/>
-      <w:r>
-        <w:t>date_departed</w:t>
-      </w:r>
-      <w:proofErr w:type="spellEnd"/>
-      <w:r>
-        <w:t>)</w:t>
-      </w:r>
-      <w:r>
-        <w:t xml:space="preserve">   </w:t>
-      </w:r>
-    </w:p>
-    <w:p>
-      <w:r>
-        <w:t xml:space="preserve">Partial Dependencies: </w:t>
-      </w:r>
-    </w:p>
-    <w:p>
-      <w:r>
-        <w:rPr>
-          <w:u w:val="single"/>
-        </w:rPr>
-        <w:t>prop_id</w:t>
-      </w:r>
-      <w:r>
-        <w:t xml:space="preserve"> -&gt; </w:t>
-      </w:r>
-      <w:r>
-        <w:t xml:space="preserve">prop_address_street, </w:t>
-      </w:r>
-      <w:proofErr w:type="spellStart"/>
-      <w:r>
-        <w:t>prop_address_town</w:t>
-      </w:r>
-      <w:proofErr w:type="spellEnd"/>
-      <w:r>
-        <w:t xml:space="preserve">, </w:t>
-      </w:r>
-      <w:proofErr w:type="spellStart"/>
-      <w:r>
-        <w:t>prop_address_postcode</w:t>
-      </w:r>
-      <w:proofErr w:type="spellEnd"/>
-    </w:p>
-    <w:p>
-      <w:r>
-        <w:rPr>
-          <w:u w:val="single"/>
-        </w:rPr>
-        <w:t>prop_id</w:t>
-      </w:r>
-      <w:r>
-        <w:t xml:space="preserve">, </w:t>
-      </w:r>
-      <w:r>
-        <w:rPr>
-          <w:u w:val="single"/>
-        </w:rPr>
-        <w:t>building_id</w:t>
-      </w:r>
-      <w:r>
-        <w:t xml:space="preserve"> </w:t>
-      </w:r>
-      <w:r>
-        <w:t>-&gt;</w:t>
-      </w:r>
-      <w:r>
-        <w:t xml:space="preserve"> </w:t>
-      </w:r>
-      <w:proofErr w:type="spellStart"/>
-      <w:r>
-        <w:t>building_class</w:t>
-      </w:r>
-      <w:proofErr w:type="spellEnd"/>
-    </w:p>
-    <w:p>
-      <w:r>
-        <w:rPr>
-          <w:b/>
-          <w:bCs/>
-        </w:rPr>
-        <w:t>2NF:</w:t>
-      </w:r>
-    </w:p>
-    <w:p>
-      <w:r>
-        <w:t>VISIT_REPORT (</w:t>
-      </w:r>
-      <w:r>
-        <w:rPr>
-          <w:u w:val="single"/>
-        </w:rPr>
-        <w:t>prop_id</w:t>
-      </w:r>
-      <w:r>
-        <w:t xml:space="preserve">, lga_code, </w:t>
-      </w:r>
-      <w:proofErr w:type="spellStart"/>
-      <w:r>
-        <w:t>lga_name</w:t>
-      </w:r>
-      <w:proofErr w:type="spellEnd"/>
-      <w:r>
-        <w:t xml:space="preserve">, </w:t>
-      </w:r>
-      <w:r>
-        <w:rPr>
-          <w:u w:val="single"/>
-        </w:rPr>
-        <w:t>building_id</w:t>
-      </w:r>
-      <w:r>
-        <w:t xml:space="preserve">, </w:t>
-      </w:r>
-      <w:proofErr w:type="spellStart"/>
-      <w:r>
-        <w:t>lga_building_value</w:t>
-      </w:r>
-      <w:proofErr w:type="spellEnd"/>
-      <w:r>
-        <w:t xml:space="preserve">, </w:t>
-      </w:r>
-      <w:r>
-        <w:rPr>
-          <w:u w:val="single"/>
-        </w:rPr>
-        <w:t>fevent_id</w:t>
-      </w:r>
-      <w:r>
-        <w:t xml:space="preserve">, assessor_id, </w:t>
-      </w:r>
-      <w:proofErr w:type="spellStart"/>
-      <w:r>
-        <w:t>given_name</w:t>
-      </w:r>
-      <w:proofErr w:type="spellEnd"/>
-      <w:r>
-        <w:t xml:space="preserve">, </w:t>
-      </w:r>
-      <w:proofErr w:type="spellStart"/>
-      <w:r>
-        <w:t>family_name</w:t>
-      </w:r>
-      <w:proofErr w:type="spellEnd"/>
-      <w:r>
-        <w:t>)</w:t>
-      </w:r>
-    </w:p>
-    <w:p>
-      <w:r>
-        <w:t>VISIT_DATE (</w:t>
-      </w:r>
-      <w:r>
-        <w:rPr>
-          <w:u w:val="single"/>
-        </w:rPr>
-        <w:t>prop_id</w:t>
-      </w:r>
-      <w:r>
-        <w:t xml:space="preserve">, </w:t>
-      </w:r>
-      <w:r>
-        <w:rPr>
-          <w:u w:val="single"/>
-        </w:rPr>
-        <w:t>fevent_id</w:t>
-      </w:r>
-      <w:r>
-        <w:t xml:space="preserve">, </w:t>
-      </w:r>
-      <w:r>
-        <w:rPr>
-          <w:u w:val="single"/>
-        </w:rPr>
-        <w:t>building_id</w:t>
-      </w:r>
-      <w:r>
-        <w:t xml:space="preserve">, </w:t>
-      </w:r>
-      <w:r>
-        <w:rPr>
-          <w:u w:val="single"/>
-        </w:rPr>
-        <w:t>date_arrived</w:t>
-      </w:r>
-      <w:r>
-        <w:t xml:space="preserve">, </w:t>
-      </w:r>
-      <w:proofErr w:type="spellStart"/>
-      <w:r>
-        <w:t>date_departed</w:t>
-      </w:r>
-      <w:proofErr w:type="spellEnd"/>
-      <w:r>
-        <w:t xml:space="preserve">)   </w:t>
-      </w:r>
-    </w:p>
-    <w:p>
-      <w:r>
-        <w:t>BUILDING (</w:t>
-      </w:r>
-      <w:r>
-        <w:rPr>
-          <w:u w:val="single"/>
-        </w:rPr>
-        <w:t>property_id</w:t>
-      </w:r>
-      <w:r>
-        <w:t>,</w:t>
-      </w:r>
-      <w:r>
-        <w:t xml:space="preserve"> </w:t>
-      </w:r>
-      <w:r>
-        <w:rPr>
-          <w:u w:val="single"/>
-        </w:rPr>
-        <w:t>building_id</w:t>
-      </w:r>
-      <w:r>
-        <w:t xml:space="preserve">, </w:t>
-      </w:r>
-      <w:proofErr w:type="spellStart"/>
-      <w:r>
-        <w:t>building_class</w:t>
-      </w:r>
-      <w:proofErr w:type="spellEnd"/>
-      <w:r>
-        <w:t>)</w:t>
-      </w:r>
-    </w:p>
-    <w:p>
-      <w:r>
-        <w:t>PROPERTY (</w:t>
-      </w:r>
-      <w:r>
-        <w:rPr>
-          <w:u w:val="single"/>
-        </w:rPr>
-        <w:t>prop_id</w:t>
-      </w:r>
-      <w:r>
-        <w:t xml:space="preserve">, prop_address_street, </w:t>
-      </w:r>
-      <w:proofErr w:type="spellStart"/>
-      <w:r>
-        <w:t>prop_address_town</w:t>
-      </w:r>
-      <w:proofErr w:type="spellEnd"/>
-      <w:r>
-        <w:t xml:space="preserve">, </w:t>
-      </w:r>
-      <w:proofErr w:type="spellStart"/>
-      <w:r>
-        <w:t>prop_address_postcode</w:t>
-      </w:r>
-      <w:proofErr w:type="spellEnd"/>
-      <w:r>
-        <w:t>)</w:t>
-      </w:r>
-    </w:p>
-    <w:p>
-      <w:r>
-        <w:t xml:space="preserve">Transitive Dependencies: </w:t>
-      </w:r>
-    </w:p>
-    <w:p>
-      <w:r>
-        <w:t>lga</w:t>
-      </w:r>
-      <w:r>
-        <w:t xml:space="preserve">_code -&gt; </w:t>
-      </w:r>
-      <w:proofErr w:type="spellStart"/>
-      <w:r>
-        <w:t>lga_name</w:t>
-      </w:r>
-      <w:proofErr w:type="spellEnd"/>
-    </w:p>
-    <w:p>
-      <w:r>
-        <w:t xml:space="preserve">assessor_id -&gt; </w:t>
-      </w:r>
-      <w:proofErr w:type="spellStart"/>
-      <w:r>
-        <w:t>given_name</w:t>
-      </w:r>
-      <w:proofErr w:type="spellEnd"/>
-      <w:r>
-        <w:t xml:space="preserve">, </w:t>
-      </w:r>
-      <w:proofErr w:type="spellStart"/>
-      <w:r>
-        <w:t>family_name</w:t>
-      </w:r>
-      <w:proofErr w:type="spellEnd"/>
-    </w:p>
-    <w:p>
-      <w:pPr>
-        <w:rPr>
-          <w:b/>
-          <w:bCs/>
-        </w:rPr>
-      </w:pPr>
-      <w:r>
-        <w:rPr>
-          <w:b/>
-          <w:bCs/>
-        </w:rPr>
-        <w:t>3NF:</w:t>
-      </w:r>
-    </w:p>
-    <w:p>
-      <w:r>
-        <w:t>VISIT_REPORT (</w:t>
-      </w:r>
-      <w:r>
-        <w:rPr>
-          <w:u w:val="single"/>
-        </w:rPr>
-        <w:t>prop_id</w:t>
-      </w:r>
-      <w:r>
-        <w:t xml:space="preserve">, lga_code, </w:t>
-      </w:r>
-      <w:r>
-        <w:rPr>
-          <w:u w:val="single"/>
-        </w:rPr>
-        <w:t>building_id</w:t>
-      </w:r>
-      <w:r>
-        <w:t xml:space="preserve">, </w:t>
-      </w:r>
-      <w:proofErr w:type="spellStart"/>
-      <w:r>
-        <w:t>lga_building_value</w:t>
-      </w:r>
-      <w:proofErr w:type="spellEnd"/>
-      <w:r>
-        <w:t xml:space="preserve">, </w:t>
-      </w:r>
-      <w:r>
-        <w:rPr>
-          <w:u w:val="single"/>
-        </w:rPr>
-        <w:t>fevent_id</w:t>
-      </w:r>
-      <w:r>
-        <w:t>, assessor_id)</w:t>
-      </w:r>
-    </w:p>
-    <w:p>
-      <w:r>
-        <w:t>VISIT_DATE (</w:t>
-      </w:r>
-      <w:r>
-        <w:rPr>
-          <w:u w:val="single"/>
-        </w:rPr>
-        <w:t>prop_id</w:t>
-      </w:r>
-      <w:r>
-        <w:t xml:space="preserve">, </w:t>
-      </w:r>
-      <w:r>
-        <w:rPr>
-          <w:u w:val="single"/>
-        </w:rPr>
-        <w:t>fevent_id</w:t>
-      </w:r>
-      <w:r>
-        <w:t xml:space="preserve">, </w:t>
-      </w:r>
-      <w:r>
-        <w:rPr>
-          <w:u w:val="single"/>
-        </w:rPr>
-        <w:t>building_id</w:t>
-      </w:r>
-      <w:r>
-        <w:t xml:space="preserve">, </w:t>
-      </w:r>
-      <w:r>
-        <w:rPr>
-          <w:u w:val="single"/>
-        </w:rPr>
-        <w:t>date_arrived</w:t>
-      </w:r>
-      <w:r>
-        <w:t xml:space="preserve">, </w:t>
-      </w:r>
-      <w:proofErr w:type="spellStart"/>
-      <w:r>
-        <w:t>date_departed</w:t>
-      </w:r>
-      <w:proofErr w:type="spellEnd"/>
-      <w:r>
-        <w:t xml:space="preserve">)   </w:t>
-      </w:r>
-    </w:p>
-    <w:p>
-      <w:r>
-        <w:t>PROPERTY (</w:t>
-      </w:r>
-      <w:r>
-        <w:rPr>
-          <w:u w:val="single"/>
-        </w:rPr>
-        <w:t>prop_id</w:t>
-      </w:r>
-      <w:r>
-        <w:t xml:space="preserve">, prop_address_street, </w:t>
-      </w:r>
-      <w:proofErr w:type="spellStart"/>
-      <w:r>
-        <w:t>prop_address_town</w:t>
-      </w:r>
-      <w:proofErr w:type="spellEnd"/>
-      <w:r>
-        <w:t xml:space="preserve">, </w:t>
-      </w:r>
-      <w:proofErr w:type="spellStart"/>
-      <w:r>
-        <w:t>prop_address_postcode</w:t>
-      </w:r>
-      <w:proofErr w:type="spellEnd"/>
-      <w:r>
-        <w:t>)</w:t>
-      </w:r>
-    </w:p>
-    <w:p>
-      <w:r>
-        <w:t>BUILDING (</w:t>
-      </w:r>
-      <w:r>
-        <w:rPr>
-          <w:u w:val="single"/>
-        </w:rPr>
-        <w:t>property_id</w:t>
-      </w:r>
-      <w:r>
-        <w:t>,</w:t>
-      </w:r>
-      <w:r>
-        <w:t xml:space="preserve"> </w:t>
-      </w:r>
-      <w:r>
-        <w:rPr>
-          <w:u w:val="single"/>
-        </w:rPr>
-        <w:t>building_id</w:t>
-      </w:r>
-      <w:r>
-        <w:t xml:space="preserve">, </w:t>
-      </w:r>
-      <w:proofErr w:type="spellStart"/>
-      <w:r>
-        <w:t>building_class</w:t>
-      </w:r>
-      <w:proofErr w:type="spellEnd"/>
-      <w:r>
-        <w:t>)</w:t>
+        <w:t>, building_class)</w:t>
       </w:r>
     </w:p>
     <w:p>
@@ -1563,15 +1040,7 @@
         <w:t>lga_code</w:t>
       </w:r>
       <w:r>
-        <w:t xml:space="preserve">, </w:t>
-      </w:r>
-      <w:proofErr w:type="spellStart"/>
-      <w:r>
-        <w:t>lga_name</w:t>
-      </w:r>
-      <w:proofErr w:type="spellEnd"/>
-      <w:r>
-        <w:t>)</w:t>
+        <w:t>, lga_name)</w:t>
       </w:r>
     </w:p>
     <w:p>
@@ -1585,23 +1054,7 @@
         <w:t>assessor_id</w:t>
       </w:r>
       <w:r>
-        <w:t xml:space="preserve">, </w:t>
-      </w:r>
-      <w:proofErr w:type="spellStart"/>
-      <w:r>
-        <w:t>given_name</w:t>
-      </w:r>
-      <w:proofErr w:type="spellEnd"/>
-      <w:r>
-        <w:t xml:space="preserve">, </w:t>
-      </w:r>
-      <w:proofErr w:type="spellStart"/>
-      <w:r>
-        <w:t>family_name</w:t>
-      </w:r>
-      <w:proofErr w:type="spellEnd"/>
-      <w:r>
-        <w:t>)</w:t>
+        <w:t>, given_name, family_name)</w:t>
       </w:r>
     </w:p>
     <w:p>
@@ -1651,15 +1104,7 @@
         <w:t xml:space="preserve"> </w:t>
       </w:r>
       <w:r>
-        <w:t xml:space="preserve">lga_code, </w:t>
-      </w:r>
-      <w:proofErr w:type="spellStart"/>
-      <w:r>
-        <w:t>lga_building_value</w:t>
-      </w:r>
-      <w:proofErr w:type="spellEnd"/>
-      <w:r>
-        <w:t xml:space="preserve">, </w:t>
+        <w:t xml:space="preserve">lga_code, lga_building_value, </w:t>
       </w:r>
       <w:r>
         <w:t>assessor_id</w:t>
@@ -1709,13 +1154,11 @@
         <w:t>date_arrived</w:t>
       </w:r>
       <w:r>
-        <w:t xml:space="preserve"> -&gt; </w:t>
-      </w:r>
-      <w:proofErr w:type="spellStart"/>
-      <w:r>
-        <w:t>date_departed</w:t>
-      </w:r>
-      <w:proofErr w:type="spellEnd"/>
+        <w:t xml:space="preserve"> -&gt; date_departed</w:t>
+      </w:r>
+      <w:r>
+        <w:t>, assessor_id</w:t>
+      </w:r>
     </w:p>
     <w:p>
       <w:r>
@@ -1725,24 +1168,8 @@
         <w:t>prop_id</w:t>
       </w:r>
       <w:r>
-        <w:t xml:space="preserve"> -&gt; </w:t>
-      </w:r>
-      <w:r>
-        <w:t xml:space="preserve">prop_address_street, </w:t>
-      </w:r>
-      <w:proofErr w:type="spellStart"/>
-      <w:r>
-        <w:t>prop_address_town</w:t>
-      </w:r>
-      <w:proofErr w:type="spellEnd"/>
-      <w:r>
-        <w:t xml:space="preserve">, </w:t>
-      </w:r>
-      <w:proofErr w:type="spellStart"/>
-      <w:r>
-        <w:t>prop_address_postcode</w:t>
-      </w:r>
-      <w:proofErr w:type="spellEnd"/>
+        <w:t xml:space="preserve"> -&gt; prop_address_street, prop_address_town, prop_address_postcode</w:t>
+      </w:r>
     </w:p>
     <w:p>
       <w:r>
@@ -1764,16 +1191,8 @@
         <w:t>building_id</w:t>
       </w:r>
       <w:r>
-        <w:t xml:space="preserve"> -&gt;</w:t>
-      </w:r>
-      <w:r>
-        <w:t xml:space="preserve"> </w:t>
-      </w:r>
-      <w:proofErr w:type="spellStart"/>
-      <w:r>
-        <w:t>building_class</w:t>
-      </w:r>
-      <w:proofErr w:type="spellEnd"/>
+        <w:t xml:space="preserve"> -&gt; building_class</w:t>
+      </w:r>
     </w:p>
     <w:p>
       <w:r>
@@ -1783,16 +1202,8 @@
         <w:t>lga_code</w:t>
       </w:r>
       <w:r>
-        <w:t xml:space="preserve"> -&gt;</w:t>
-      </w:r>
-      <w:r>
-        <w:t xml:space="preserve"> </w:t>
-      </w:r>
-      <w:proofErr w:type="spellStart"/>
-      <w:r>
-        <w:t>lga_name</w:t>
-      </w:r>
-      <w:proofErr w:type="spellEnd"/>
+        <w:t xml:space="preserve"> -&gt; lga_name</w:t>
+      </w:r>
     </w:p>
     <w:p>
       <w:r>
@@ -1802,24 +1213,8 @@
         <w:t>assessor_id</w:t>
       </w:r>
       <w:r>
-        <w:t xml:space="preserve"> -&gt;</w:t>
-      </w:r>
-      <w:r>
-        <w:t xml:space="preserve"> </w:t>
-      </w:r>
-      <w:proofErr w:type="spellStart"/>
-      <w:r>
-        <w:t>given_name</w:t>
-      </w:r>
-      <w:proofErr w:type="spellEnd"/>
-      <w:r>
-        <w:t xml:space="preserve">, </w:t>
-      </w:r>
-      <w:proofErr w:type="spellStart"/>
-      <w:r>
-        <w:t>family_name</w:t>
-      </w:r>
-      <w:proofErr w:type="spellEnd"/>
+        <w:t xml:space="preserve"> -&gt; given_name, family_name</w:t>
+      </w:r>
     </w:p>
     <w:p>
       <w:pPr>
@@ -1870,15 +1265,7 @@
         <w:t>building_id</w:t>
       </w:r>
       <w:r>
-        <w:t xml:space="preserve">, </w:t>
-      </w:r>
-      <w:proofErr w:type="spellStart"/>
-      <w:r>
-        <w:t>lga_building_value</w:t>
-      </w:r>
-      <w:proofErr w:type="spellEnd"/>
-      <w:r>
-        <w:t xml:space="preserve">, </w:t>
+        <w:t xml:space="preserve">, lga_building_value, </w:t>
       </w:r>
       <w:r>
         <w:rPr>
@@ -1942,13 +1329,11 @@
         <w:t>date_arrived</w:t>
       </w:r>
       <w:r>
-        <w:t xml:space="preserve">, </w:t>
-      </w:r>
-      <w:proofErr w:type="spellStart"/>
-      <w:r>
-        <w:t>date_departed</w:t>
-      </w:r>
-      <w:proofErr w:type="spellEnd"/>
+        <w:t>, date_departed</w:t>
+      </w:r>
+      <w:r>
+        <w:t>, assessor_id</w:t>
+      </w:r>
       <w:r>
         <w:t xml:space="preserve">)   </w:t>
       </w:r>
@@ -1978,23 +1363,7 @@
         <w:t>prop_id</w:t>
       </w:r>
       <w:r>
-        <w:t xml:space="preserve">, prop_address_street, </w:t>
-      </w:r>
-      <w:proofErr w:type="spellStart"/>
-      <w:r>
-        <w:t>prop_address_town</w:t>
-      </w:r>
-      <w:proofErr w:type="spellEnd"/>
-      <w:r>
-        <w:t xml:space="preserve">, </w:t>
-      </w:r>
-      <w:proofErr w:type="spellStart"/>
-      <w:r>
-        <w:t>prop_address_postcode</w:t>
-      </w:r>
-      <w:proofErr w:type="spellEnd"/>
-      <w:r>
-        <w:t>)</w:t>
+        <w:t>, prop_address_street, prop_address_town, prop_address_postcode)</w:t>
       </w:r>
     </w:p>
     <w:p>
@@ -2034,15 +1403,7 @@
         <w:t>building_id</w:t>
       </w:r>
       <w:r>
-        <w:t xml:space="preserve">, </w:t>
-      </w:r>
-      <w:proofErr w:type="spellStart"/>
-      <w:r>
-        <w:t>building_class</w:t>
-      </w:r>
-      <w:proofErr w:type="spellEnd"/>
-      <w:r>
-        <w:t>)</w:t>
+        <w:t>, building_class)</w:t>
       </w:r>
     </w:p>
     <w:p>
@@ -2070,15 +1431,7 @@
         <w:t>lga_code</w:t>
       </w:r>
       <w:r>
-        <w:t xml:space="preserve">, </w:t>
-      </w:r>
-      <w:proofErr w:type="spellStart"/>
-      <w:r>
-        <w:t>lga_name</w:t>
-      </w:r>
-      <w:proofErr w:type="spellEnd"/>
-      <w:r>
-        <w:t>)</w:t>
+        <w:t>, lga_name)</w:t>
       </w:r>
     </w:p>
     <w:p>
@@ -2106,23 +1459,7 @@
         <w:t>assessor_id</w:t>
       </w:r>
       <w:r>
-        <w:t xml:space="preserve">, </w:t>
-      </w:r>
-      <w:proofErr w:type="spellStart"/>
-      <w:r>
-        <w:t>given_name</w:t>
-      </w:r>
-      <w:proofErr w:type="spellEnd"/>
-      <w:r>
-        <w:t xml:space="preserve">, </w:t>
-      </w:r>
-      <w:proofErr w:type="spellStart"/>
-      <w:r>
-        <w:t>family_name</w:t>
-      </w:r>
-      <w:proofErr w:type="spellEnd"/>
-      <w:r>
-        <w:t>)</w:t>
+        <w:t>, given_name, family_name)</w:t>
       </w:r>
     </w:p>
     <w:p>
@@ -2150,31 +1487,7 @@
         <w:t>fevent_id</w:t>
       </w:r>
       <w:r>
-        <w:t xml:space="preserve">, fevent_name, </w:t>
-      </w:r>
-      <w:proofErr w:type="spellStart"/>
-      <w:r>
-        <w:t>fevent_date</w:t>
-      </w:r>
-      <w:proofErr w:type="spellEnd"/>
-      <w:r>
-        <w:t xml:space="preserve">, </w:t>
-      </w:r>
-      <w:proofErr w:type="spellStart"/>
-      <w:r>
-        <w:t>fevent_liveslost</w:t>
-      </w:r>
-      <w:proofErr w:type="spellEnd"/>
-      <w:r>
-        <w:t xml:space="preserve">, </w:t>
-      </w:r>
-      <w:proofErr w:type="spellStart"/>
-      <w:r>
-        <w:t>fevent_damage</w:t>
-      </w:r>
-      <w:proofErr w:type="spellEnd"/>
-      <w:r>
-        <w:t>)</w:t>
+        <w:t>, fevent_name, fevent_date, fevent_liveslost, fevent_damage)</w:t>
       </w:r>
     </w:p>
     <w:p>
@@ -2220,31 +1533,7 @@
         <w:t>building_id</w:t>
       </w:r>
       <w:r>
-        <w:t xml:space="preserve">, </w:t>
-      </w:r>
-      <w:proofErr w:type="spellStart"/>
-      <w:r>
-        <w:t>damage_cost</w:t>
-      </w:r>
-      <w:proofErr w:type="spellEnd"/>
-      <w:r>
-        <w:t xml:space="preserve">, </w:t>
-      </w:r>
-      <w:proofErr w:type="spellStart"/>
-      <w:r>
-        <w:t>totally_destroyed</w:t>
-      </w:r>
-      <w:proofErr w:type="spellEnd"/>
-      <w:r>
-        <w:t xml:space="preserve">, </w:t>
-      </w:r>
-      <w:proofErr w:type="spellStart"/>
-      <w:r>
-        <w:t>insurance_coverage</w:t>
-      </w:r>
-      <w:proofErr w:type="spellEnd"/>
-      <w:r>
-        <w:t>)</w:t>
+        <w:t>, damage_cost, totally_destroyed, insurance_coverage)</w:t>
       </w:r>
     </w:p>
     <w:p>
@@ -2281,15 +1570,7 @@
         <w:t>building_id</w:t>
       </w:r>
       <w:r>
-        <w:t xml:space="preserve">, </w:t>
-      </w:r>
-      <w:proofErr w:type="spellStart"/>
-      <w:r>
-        <w:t>building_class</w:t>
-      </w:r>
-      <w:proofErr w:type="spellEnd"/>
-      <w:r>
-        <w:t>)</w:t>
+        <w:t>, building_class)</w:t>
       </w:r>
     </w:p>
     <w:p>
@@ -2333,15 +1614,7 @@
         <w:t>building_id</w:t>
       </w:r>
       <w:r>
-        <w:t xml:space="preserve">, </w:t>
-      </w:r>
-      <w:proofErr w:type="spellStart"/>
-      <w:r>
-        <w:t>lga_building_value</w:t>
-      </w:r>
-      <w:proofErr w:type="spellEnd"/>
-      <w:r>
-        <w:t xml:space="preserve">, </w:t>
+        <w:t xml:space="preserve">, lga_building_value, </w:t>
       </w:r>
       <w:r>
         <w:rPr>
@@ -2403,15 +1676,7 @@
         <w:t>date_arrived</w:t>
       </w:r>
       <w:r>
-        <w:t xml:space="preserve">, </w:t>
-      </w:r>
-      <w:proofErr w:type="spellStart"/>
-      <w:r>
-        <w:t>date_departed</w:t>
-      </w:r>
-      <w:proofErr w:type="spellEnd"/>
-      <w:r>
-        <w:t xml:space="preserve">)   </w:t>
+        <w:t xml:space="preserve">, date_departed)   </w:t>
       </w:r>
     </w:p>
     <w:p>
@@ -2437,23 +1702,7 @@
         <w:t>prop_id</w:t>
       </w:r>
       <w:r>
-        <w:t xml:space="preserve">, prop_address_street, </w:t>
-      </w:r>
-      <w:proofErr w:type="spellStart"/>
-      <w:r>
-        <w:t>prop_address_town</w:t>
-      </w:r>
-      <w:proofErr w:type="spellEnd"/>
-      <w:r>
-        <w:t xml:space="preserve">, </w:t>
-      </w:r>
-      <w:proofErr w:type="spellStart"/>
-      <w:r>
-        <w:t>prop_address_postcode</w:t>
-      </w:r>
-      <w:proofErr w:type="spellEnd"/>
-      <w:r>
-        <w:t>)</w:t>
+        <w:t>, prop_address_street, prop_address_town, prop_address_postcode)</w:t>
       </w:r>
     </w:p>
     <w:p>
@@ -2488,15 +1737,7 @@
         <w:t>building_id</w:t>
       </w:r>
       <w:r>
-        <w:t xml:space="preserve">, </w:t>
-      </w:r>
-      <w:proofErr w:type="spellStart"/>
-      <w:r>
-        <w:t>building_class</w:t>
-      </w:r>
-      <w:proofErr w:type="spellEnd"/>
-      <w:r>
-        <w:t>)</w:t>
+        <w:t>, building_class)</w:t>
       </w:r>
     </w:p>
     <w:p>
@@ -2522,15 +1763,7 @@
         <w:t>lga_code</w:t>
       </w:r>
       <w:r>
-        <w:t xml:space="preserve">, </w:t>
-      </w:r>
-      <w:proofErr w:type="spellStart"/>
-      <w:r>
-        <w:t>lga_name</w:t>
-      </w:r>
-      <w:proofErr w:type="spellEnd"/>
-      <w:r>
-        <w:t>)</w:t>
+        <w:t>, lga_name)</w:t>
       </w:r>
     </w:p>
     <w:p>
@@ -2556,23 +1789,7 @@
         <w:t>assessor_id</w:t>
       </w:r>
       <w:r>
-        <w:t xml:space="preserve">, </w:t>
-      </w:r>
-      <w:proofErr w:type="spellStart"/>
-      <w:r>
-        <w:t>given_name</w:t>
-      </w:r>
-      <w:proofErr w:type="spellEnd"/>
-      <w:r>
-        <w:t xml:space="preserve">, </w:t>
-      </w:r>
-      <w:proofErr w:type="spellStart"/>
-      <w:r>
-        <w:t>family_name</w:t>
-      </w:r>
-      <w:proofErr w:type="spellEnd"/>
-      <w:r>
-        <w:t>)</w:t>
+        <w:t>, given_name, family_name)</w:t>
       </w:r>
     </w:p>
     <w:p/>
@@ -2600,31 +1817,7 @@
         <w:t>fevent_id</w:t>
       </w:r>
       <w:r>
-        <w:t xml:space="preserve">, fevent_name, </w:t>
-      </w:r>
-      <w:proofErr w:type="spellStart"/>
-      <w:r>
-        <w:t>fevent_date</w:t>
-      </w:r>
-      <w:proofErr w:type="spellEnd"/>
-      <w:r>
-        <w:t xml:space="preserve">, </w:t>
-      </w:r>
-      <w:proofErr w:type="spellStart"/>
-      <w:r>
-        <w:t>fevent_liveslost</w:t>
-      </w:r>
-      <w:proofErr w:type="spellEnd"/>
-      <w:r>
-        <w:t xml:space="preserve">, </w:t>
-      </w:r>
-      <w:proofErr w:type="spellStart"/>
-      <w:r>
-        <w:t>fevent_damage</w:t>
-      </w:r>
-      <w:proofErr w:type="spellEnd"/>
-      <w:r>
-        <w:t>)</w:t>
+        <w:t>, fevent_name, fevent_date, fevent_liveslost, fevent_damage)</w:t>
       </w:r>
     </w:p>
     <w:p>
@@ -2668,31 +1861,7 @@
         <w:t>building_id</w:t>
       </w:r>
       <w:r>
-        <w:t xml:space="preserve">, </w:t>
-      </w:r>
-      <w:proofErr w:type="spellStart"/>
-      <w:r>
-        <w:t>damage_cost</w:t>
-      </w:r>
-      <w:proofErr w:type="spellEnd"/>
-      <w:r>
-        <w:t xml:space="preserve">, </w:t>
-      </w:r>
-      <w:proofErr w:type="spellStart"/>
-      <w:r>
-        <w:t>totally_destroyed</w:t>
-      </w:r>
-      <w:proofErr w:type="spellEnd"/>
-      <w:r>
-        <w:t xml:space="preserve">, </w:t>
-      </w:r>
-      <w:proofErr w:type="spellStart"/>
-      <w:r>
-        <w:t>insurance_coverage</w:t>
-      </w:r>
-      <w:proofErr w:type="spellEnd"/>
-      <w:r>
-        <w:t>)</w:t>
+        <w:t>, damage_cost, totally_destroyed, insurance_coverage)</w:t>
       </w:r>
     </w:p>
     <w:p/>
@@ -2708,6 +1877,56 @@
     </w:sectPr>
   </w:body>
 </w:document>
+</file>
+
+<file path=word/endnotes.xml><?xml version="1.0" encoding="utf-8"?>
+<w:endnotes xmlns:wpc="http://schemas.microsoft.com/office/word/2010/wordprocessingCanvas" xmlns:cx="http://schemas.microsoft.com/office/drawing/2014/chartex" xmlns:cx1="http://schemas.microsoft.com/office/drawing/2015/9/8/chartex" xmlns:cx2="http://schemas.microsoft.com/office/drawing/2015/10/21/chartex" xmlns:cx3="http://schemas.microsoft.com/office/drawing/2016/5/9/chartex" xmlns:cx4="http://schemas.microsoft.com/office/drawing/2016/5/10/chartex" xmlns:cx5="http://schemas.microsoft.com/office/drawing/2016/5/11/chartex" xmlns:cx6="http://schemas.microsoft.com/office/drawing/2016/5/12/chartex" xmlns:cx7="http://schemas.microsoft.com/office/drawing/2016/5/13/chartex" xmlns:cx8="http://schemas.microsoft.com/office/drawing/2016/5/14/chartex" xmlns:mc="http://schemas.openxmlformats.org/markup-compatibility/2006" xmlns:aink="http://schemas.microsoft.com/office/drawing/2016/ink" xmlns:am3d="http://schemas.microsoft.com/office/drawing/2017/model3d" xmlns:o="urn:schemas-microsoft-com:office:office" xmlns:r="http://schemas.openxmlformats.org/officeDocument/2006/relationships" xmlns:m="http://schemas.openxmlformats.org/officeDocument/2006/math" xmlns:v="urn:schemas-microsoft-com:vml" xmlns:wp14="http://schemas.microsoft.com/office/word/2010/wordprocessingDrawing" xmlns:wp="http://schemas.openxmlformats.org/drawingml/2006/wordprocessingDrawing" xmlns:w10="urn:schemas-microsoft-com:office:word" xmlns:w="http://schemas.openxmlformats.org/wordprocessingml/2006/main" xmlns:w14="http://schemas.microsoft.com/office/word/2010/wordml" xmlns:w15="http://schemas.microsoft.com/office/word/2012/wordml" xmlns:w16cex="http://schemas.microsoft.com/office/word/2018/wordml/cex" xmlns:w16cid="http://schemas.microsoft.com/office/word/2016/wordml/cid" xmlns:w16="http://schemas.microsoft.com/office/word/2018/wordml" xmlns:w16se="http://schemas.microsoft.com/office/word/2015/wordml/symex" xmlns:wpg="http://schemas.microsoft.com/office/word/2010/wordprocessingGroup" xmlns:wpi="http://schemas.microsoft.com/office/word/2010/wordprocessingInk" xmlns:wne="http://schemas.microsoft.com/office/word/2006/wordml" xmlns:wps="http://schemas.microsoft.com/office/word/2010/wordprocessingShape" mc:Ignorable="w14 w15 w16se w16cid w16 w16cex wp14">
+  <w:endnote w:type="separator" w:id="-1">
+    <w:p>
+      <w:pPr>
+        <w:spacing w:after="0" w:line="240" w:lineRule="auto"/>
+      </w:pPr>
+      <w:r>
+        <w:separator/>
+      </w:r>
+    </w:p>
+  </w:endnote>
+  <w:endnote w:type="continuationSeparator" w:id="0">
+    <w:p>
+      <w:pPr>
+        <w:spacing w:after="0" w:line="240" w:lineRule="auto"/>
+      </w:pPr>
+      <w:r>
+        <w:continuationSeparator/>
+      </w:r>
+    </w:p>
+  </w:endnote>
+</w:endnotes>
+</file>
+
+<file path=word/footnotes.xml><?xml version="1.0" encoding="utf-8"?>
+<w:footnotes xmlns:wpc="http://schemas.microsoft.com/office/word/2010/wordprocessingCanvas" xmlns:cx="http://schemas.microsoft.com/office/drawing/2014/chartex" xmlns:cx1="http://schemas.microsoft.com/office/drawing/2015/9/8/chartex" xmlns:cx2="http://schemas.microsoft.com/office/drawing/2015/10/21/chartex" xmlns:cx3="http://schemas.microsoft.com/office/drawing/2016/5/9/chartex" xmlns:cx4="http://schemas.microsoft.com/office/drawing/2016/5/10/chartex" xmlns:cx5="http://schemas.microsoft.com/office/drawing/2016/5/11/chartex" xmlns:cx6="http://schemas.microsoft.com/office/drawing/2016/5/12/chartex" xmlns:cx7="http://schemas.microsoft.com/office/drawing/2016/5/13/chartex" xmlns:cx8="http://schemas.microsoft.com/office/drawing/2016/5/14/chartex" xmlns:mc="http://schemas.openxmlformats.org/markup-compatibility/2006" xmlns:aink="http://schemas.microsoft.com/office/drawing/2016/ink" xmlns:am3d="http://schemas.microsoft.com/office/drawing/2017/model3d" xmlns:o="urn:schemas-microsoft-com:office:office" xmlns:r="http://schemas.openxmlformats.org/officeDocument/2006/relationships" xmlns:m="http://schemas.openxmlformats.org/officeDocument/2006/math" xmlns:v="urn:schemas-microsoft-com:vml" xmlns:wp14="http://schemas.microsoft.com/office/word/2010/wordprocessingDrawing" xmlns:wp="http://schemas.openxmlformats.org/drawingml/2006/wordprocessingDrawing" xmlns:w10="urn:schemas-microsoft-com:office:word" xmlns:w="http://schemas.openxmlformats.org/wordprocessingml/2006/main" xmlns:w14="http://schemas.microsoft.com/office/word/2010/wordml" xmlns:w15="http://schemas.microsoft.com/office/word/2012/wordml" xmlns:w16cex="http://schemas.microsoft.com/office/word/2018/wordml/cex" xmlns:w16cid="http://schemas.microsoft.com/office/word/2016/wordml/cid" xmlns:w16="http://schemas.microsoft.com/office/word/2018/wordml" xmlns:w16se="http://schemas.microsoft.com/office/word/2015/wordml/symex" xmlns:wpg="http://schemas.microsoft.com/office/word/2010/wordprocessingGroup" xmlns:wpi="http://schemas.microsoft.com/office/word/2010/wordprocessingInk" xmlns:wne="http://schemas.microsoft.com/office/word/2006/wordml" xmlns:wps="http://schemas.microsoft.com/office/word/2010/wordprocessingShape" mc:Ignorable="w14 w15 w16se w16cid w16 w16cex wp14">
+  <w:footnote w:type="separator" w:id="-1">
+    <w:p>
+      <w:pPr>
+        <w:spacing w:after="0" w:line="240" w:lineRule="auto"/>
+      </w:pPr>
+      <w:r>
+        <w:separator/>
+      </w:r>
+    </w:p>
+  </w:footnote>
+  <w:footnote w:type="continuationSeparator" w:id="0">
+    <w:p>
+      <w:pPr>
+        <w:spacing w:after="0" w:line="240" w:lineRule="auto"/>
+      </w:pPr>
+      <w:r>
+        <w:continuationSeparator/>
+      </w:r>
+    </w:p>
+  </w:footnote>
+</w:footnotes>
 </file>
 
 <file path=word/numbering.xml><?xml version="1.0" encoding="utf-8"?>
@@ -3830,6 +3049,7 @@
   <w:style w:type="character" w:default="1" w:styleId="DefaultParagraphFont">
     <w:name w:val="Default Paragraph Font"/>
     <w:uiPriority w:val="1"/>
+    <w:semiHidden/>
     <w:unhideWhenUsed/>
   </w:style>
   <w:style w:type="table" w:default="1" w:styleId="TableNormal">
@@ -3863,6 +3083,50 @@
       <w:ind w:left="720"/>
       <w:contextualSpacing/>
     </w:pPr>
+  </w:style>
+  <w:style w:type="paragraph" w:styleId="Header">
+    <w:name w:val="header"/>
+    <w:basedOn w:val="Normal"/>
+    <w:link w:val="HeaderChar"/>
+    <w:uiPriority w:val="99"/>
+    <w:unhideWhenUsed/>
+    <w:rsid w:val="00010AE9"/>
+    <w:pPr>
+      <w:tabs>
+        <w:tab w:val="center" w:pos="4680"/>
+        <w:tab w:val="right" w:pos="9360"/>
+      </w:tabs>
+      <w:spacing w:after="0" w:line="240" w:lineRule="auto"/>
+    </w:pPr>
+  </w:style>
+  <w:style w:type="character" w:customStyle="1" w:styleId="HeaderChar">
+    <w:name w:val="Header Char"/>
+    <w:basedOn w:val="DefaultParagraphFont"/>
+    <w:link w:val="Header"/>
+    <w:uiPriority w:val="99"/>
+    <w:rsid w:val="00010AE9"/>
+  </w:style>
+  <w:style w:type="paragraph" w:styleId="Footer">
+    <w:name w:val="footer"/>
+    <w:basedOn w:val="Normal"/>
+    <w:link w:val="FooterChar"/>
+    <w:uiPriority w:val="99"/>
+    <w:unhideWhenUsed/>
+    <w:rsid w:val="00010AE9"/>
+    <w:pPr>
+      <w:tabs>
+        <w:tab w:val="center" w:pos="4680"/>
+        <w:tab w:val="right" w:pos="9360"/>
+      </w:tabs>
+      <w:spacing w:after="0" w:line="240" w:lineRule="auto"/>
+    </w:pPr>
+  </w:style>
+  <w:style w:type="character" w:customStyle="1" w:styleId="FooterChar">
+    <w:name w:val="Footer Char"/>
+    <w:basedOn w:val="DefaultParagraphFont"/>
+    <w:link w:val="Footer"/>
+    <w:uiPriority w:val="99"/>
+    <w:rsid w:val="00010AE9"/>
   </w:style>
 </w:styles>
 </file>

</xml_diff>

<commit_message>
updated logical model and nirmalisation
</commit_message>
<xml_diff>
--- a/Assignments/Ass1B/FDAS Normalization.docx
+++ b/Assignments/Ass1B/FDAS Normalization.docx
@@ -14,6 +14,36 @@
           <w:b/>
           <w:bCs/>
         </w:rPr>
+        <w:t>Jason Setiawan</w:t>
+      </w:r>
+    </w:p>
+    <w:p>
+      <w:pPr>
+        <w:rPr>
+          <w:b/>
+          <w:bCs/>
+        </w:rPr>
+      </w:pPr>
+      <w:r>
+        <w:rPr>
+          <w:b/>
+          <w:bCs/>
+        </w:rPr>
+        <w:t>28083148</w:t>
+      </w:r>
+    </w:p>
+    <w:p>
+      <w:pPr>
+        <w:rPr>
+          <w:b/>
+          <w:bCs/>
+        </w:rPr>
+      </w:pPr>
+      <w:r>
+        <w:rPr>
+          <w:b/>
+          <w:bCs/>
+        </w:rPr>
         <w:t>FDAS Normalization</w:t>
       </w:r>
     </w:p>
@@ -1150,9 +1180,6 @@
         <w:t xml:space="preserve"> </w:t>
       </w:r>
       <w:r>
-        <w:rPr>
-          <w:u w:val="single"/>
-        </w:rPr>
         <w:t>assessor_id</w:t>
       </w:r>
       <w:r>
@@ -1162,6 +1189,9 @@
         <w:t xml:space="preserve"> </w:t>
       </w:r>
       <w:r>
+        <w:rPr>
+          <w:u w:val="single"/>
+        </w:rPr>
         <w:t>date_arrived</w:t>
       </w:r>
       <w:r>
@@ -1363,9 +1393,6 @@
         <w:t xml:space="preserve"> </w:t>
       </w:r>
       <w:r>
-        <w:rPr>
-          <w:u w:val="single"/>
-        </w:rPr>
         <w:t>assessor_id</w:t>
       </w:r>
       <w:r>
@@ -1375,6 +1402,9 @@
         <w:t xml:space="preserve"> </w:t>
       </w:r>
       <w:r>
+        <w:rPr>
+          <w:u w:val="single"/>
+        </w:rPr>
         <w:t>date_arrived</w:t>
       </w:r>
       <w:r>
@@ -1592,15 +1622,15 @@
         <w:t xml:space="preserve">, </w:t>
       </w:r>
       <w:r>
-        <w:rPr>
-          <w:u w:val="single"/>
-        </w:rPr>
         <w:t>assessor_id</w:t>
       </w:r>
       <w:r>
         <w:t xml:space="preserve">, </w:t>
       </w:r>
       <w:r>
+        <w:rPr>
+          <w:u w:val="single"/>
+        </w:rPr>
         <w:t>date_arrived</w:t>
       </w:r>
       <w:r>
@@ -1693,6 +1723,7 @@
     </w:p>
     <w:p>
       <w:r>
+        <w:lastRenderedPageBreak/>
         <w:t>LGA (</w:t>
       </w:r>
       <w:r>
@@ -1745,7 +1776,6 @@
     </w:p>
     <w:p>
       <w:r>
-        <w:lastRenderedPageBreak/>
         <w:t>Full Dependencies:</w:t>
       </w:r>
     </w:p>
@@ -2080,6 +2110,9 @@
         <w:t xml:space="preserve">, </w:t>
       </w:r>
       <w:r>
+        <w:rPr>
+          <w:u w:val="single"/>
+        </w:rPr>
         <w:t>date_arrived</w:t>
       </w:r>
       <w:r>
@@ -2094,9 +2127,6 @@
         <w:t xml:space="preserve">, </w:t>
       </w:r>
       <w:r>
-        <w:rPr>
-          <w:u w:val="single"/>
-        </w:rPr>
         <w:t>assessor_id</w:t>
       </w:r>
       <w:r>
@@ -2479,14 +2509,17 @@
       <w:r>
         <w:t>1</w:t>
       </w:r>
-    </w:p>
-    <w:p>
-      <w:r>
-        <w:rPr>
-          <w:b/>
-          <w:bCs/>
-        </w:rPr>
-        <w:t>VISIT_REPORT</w:t>
+      <w:r>
+        <w:t xml:space="preserve"> &amp; 8</w:t>
+      </w:r>
+    </w:p>
+    <w:p>
+      <w:r>
+        <w:rPr>
+          <w:b/>
+          <w:bCs/>
+        </w:rPr>
+        <w:t>BUILDING_DAMAGE</w:t>
       </w:r>
       <w:r>
         <w:t xml:space="preserve"> (</w:t>
@@ -2526,7 +2559,34 @@
         <w:t>fevent_id</w:t>
       </w:r>
       <w:r>
-        <w:t>, assessor_id)</w:t>
+        <w:t>, assessor_id</w:t>
+      </w:r>
+      <w:r>
+        <w:t xml:space="preserve">, </w:t>
+      </w:r>
+      <w:proofErr w:type="spellStart"/>
+      <w:r>
+        <w:t>damage_cost</w:t>
+      </w:r>
+      <w:proofErr w:type="spellEnd"/>
+      <w:r>
+        <w:t xml:space="preserve">, </w:t>
+      </w:r>
+      <w:proofErr w:type="spellStart"/>
+      <w:r>
+        <w:t>totally_destroyed</w:t>
+      </w:r>
+      <w:proofErr w:type="spellEnd"/>
+      <w:r>
+        <w:t xml:space="preserve">, </w:t>
+      </w:r>
+      <w:proofErr w:type="spellStart"/>
+      <w:r>
+        <w:t>insurance_coverage</w:t>
+      </w:r>
+      <w:proofErr w:type="spellEnd"/>
+      <w:r>
+        <w:t>)</w:t>
       </w:r>
     </w:p>
     <w:p>
@@ -2726,6 +2786,7 @@
     </w:p>
     <w:p>
       <w:r>
+        <w:lastRenderedPageBreak/>
         <w:t>6</w:t>
       </w:r>
     </w:p>
@@ -2766,10 +2827,8 @@
         <w:t>)</w:t>
       </w:r>
     </w:p>
-    <w:p/>
-    <w:p>
-      <w:r>
-        <w:lastRenderedPageBreak/>
+    <w:p>
+      <w:r>
         <w:t>7</w:t>
       </w:r>
     </w:p>
@@ -2820,76 +2879,6 @@
       <w:proofErr w:type="spellStart"/>
       <w:r>
         <w:t>fevent_damage</w:t>
-      </w:r>
-      <w:proofErr w:type="spellEnd"/>
-      <w:r>
-        <w:t>)</w:t>
-      </w:r>
-    </w:p>
-    <w:p>
-      <w:r>
-        <w:t>8</w:t>
-      </w:r>
-    </w:p>
-    <w:p>
-      <w:r>
-        <w:rPr>
-          <w:b/>
-          <w:bCs/>
-        </w:rPr>
-        <w:t>BUILDING_DAMAGE</w:t>
-      </w:r>
-      <w:r>
-        <w:t xml:space="preserve"> (</w:t>
-      </w:r>
-      <w:r>
-        <w:rPr>
-          <w:u w:val="single"/>
-        </w:rPr>
-        <w:t>fevent_id</w:t>
-      </w:r>
-      <w:r>
-        <w:t xml:space="preserve">, </w:t>
-      </w:r>
-      <w:proofErr w:type="spellStart"/>
-      <w:r>
-        <w:rPr>
-          <w:u w:val="single"/>
-        </w:rPr>
-        <w:t>property_id</w:t>
-      </w:r>
-      <w:proofErr w:type="spellEnd"/>
-      <w:r>
-        <w:t xml:space="preserve">, </w:t>
-      </w:r>
-      <w:r>
-        <w:rPr>
-          <w:u w:val="single"/>
-        </w:rPr>
-        <w:t>building_id</w:t>
-      </w:r>
-      <w:r>
-        <w:t xml:space="preserve">, </w:t>
-      </w:r>
-      <w:proofErr w:type="spellStart"/>
-      <w:r>
-        <w:t>damage_cost</w:t>
-      </w:r>
-      <w:proofErr w:type="spellEnd"/>
-      <w:r>
-        <w:t xml:space="preserve">, </w:t>
-      </w:r>
-      <w:proofErr w:type="spellStart"/>
-      <w:r>
-        <w:t>totally_destroyed</w:t>
-      </w:r>
-      <w:proofErr w:type="spellEnd"/>
-      <w:r>
-        <w:t xml:space="preserve">, </w:t>
-      </w:r>
-      <w:proofErr w:type="spellStart"/>
-      <w:r>
-        <w:t>insurance_coverage</w:t>
       </w:r>
       <w:proofErr w:type="spellEnd"/>
       <w:r>

</xml_diff>